<commit_message>
edited after Phoebe's comments
</commit_message>
<xml_diff>
--- a/Cho_Prospectus Document.docx
+++ b/Cho_Prospectus Document.docx
@@ -97,16 +97,91 @@
         <w:pStyle w:val="Normal"/>
         <w:spacing w:lineRule="auto" w:line="480"/>
         <w:jc w:val="center"/>
-        <w:rPr>
-          <w:b/>
-          <w:b/>
-        </w:rPr>
-      </w:pPr>
-      <w:r>
-        <w:rPr>
-          <w:b/>
-        </w:rPr>
-        <w:t>The Authenticity of Emotion Expression: Uncovering and understanding the pattern of emotion perception across cultures</w:t>
+        <w:rPr/>
+      </w:pPr>
+      <w:r>
+        <w:rPr>
+          <w:b/>
+        </w:rPr>
+        <w:t xml:space="preserve">The Authenticity of Emotion Expression: </w:t>
+      </w:r>
+      <w:r>
+        <w:rPr>
+          <w:b/>
+          <w:lang w:eastAsia="ko-KR"/>
+        </w:rPr>
+        <w:t>U</w:t>
+      </w:r>
+      <w:r>
+        <w:rPr>
+          <w:b/>
+        </w:rPr>
+        <w:t xml:space="preserve">nderstanding the </w:t>
+      </w:r>
+      <w:r>
+        <w:rPr>
+          <w:b/>
+          <w:lang w:eastAsia="ko-KR"/>
+        </w:rPr>
+        <w:t>P</w:t>
+      </w:r>
+      <w:r>
+        <w:rPr>
+          <w:b/>
+        </w:rPr>
+        <w:t xml:space="preserve">attern of </w:t>
+      </w:r>
+      <w:r>
+        <w:rPr>
+          <w:b/>
+          <w:lang w:eastAsia="ko-KR"/>
+        </w:rPr>
+        <w:t>E</w:t>
+      </w:r>
+      <w:r>
+        <w:rPr>
+          <w:b/>
+        </w:rPr>
+        <w:t xml:space="preserve">motion </w:t>
+      </w:r>
+      <w:r>
+        <w:rPr>
+          <w:b/>
+          <w:lang w:eastAsia="ko-KR"/>
+        </w:rPr>
+        <w:t>P</w:t>
+      </w:r>
+      <w:r>
+        <w:rPr>
+          <w:b/>
+        </w:rPr>
+        <w:t xml:space="preserve">erception </w:t>
+      </w:r>
+      <w:r>
+        <w:rPr>
+          <w:b/>
+          <w:lang w:eastAsia="ko-KR"/>
+        </w:rPr>
+        <w:t>A</w:t>
+      </w:r>
+      <w:r>
+        <w:rPr>
+          <w:b/>
+        </w:rPr>
+        <w:t xml:space="preserve">cross </w:t>
+      </w:r>
+      <w:r>
+        <w:rPr>
+          <w:b/>
+          <w:lang w:eastAsia="ko-KR"/>
+        </w:rPr>
+        <w:t>C</w:t>
+      </w:r>
+      <w:r>
+        <w:rPr>
+          <w:b/>
+        </w:rPr>
+        <w:t>ultures</w:t>
       </w:r>
     </w:p>
     <w:p>
@@ -198,11 +273,20 @@
         <w:pStyle w:val="Normal"/>
         <w:spacing w:lineRule="auto" w:line="480"/>
         <w:jc w:val="center"/>
-        <w:rPr/>
-      </w:pPr>
-      <w:r>
-        <w:rPr/>
-        <w:t>A dissertation prospectus submitted in partial fulfillment of the requirements for the degree of Doctor of Philosophy in Psychology at the University of Michigan, 2016</w:t>
+        <w:rPr>
+          <w:b/>
+          <w:b/>
+        </w:rPr>
+      </w:pPr>
+      <w:r>
+        <w:rPr/>
+        <w:t>A dissertation prospectus submitted in partial fulfillment of the requirements for the degree of Doctor of Philosophy in Psychology at the University of Michigan, 201</w:t>
+      </w:r>
+      <w:r>
+        <w:rPr>
+          <w:lang w:eastAsia="ko-KR"/>
+        </w:rPr>
+        <w:t>7</w:t>
       </w:r>
     </w:p>
     <w:p>
@@ -246,7 +330,9 @@
       <w:pPr>
         <w:pStyle w:val="Normal"/>
         <w:spacing w:lineRule="auto" w:line="480"/>
-        <w:rPr/>
+        <w:rPr>
+          <w:lang w:eastAsia="ko-KR"/>
+        </w:rPr>
       </w:pPr>
       <w:r>
         <w:rPr/>
@@ -312,7 +398,9 @@
         <w:pStyle w:val="Normal"/>
         <w:spacing w:lineRule="auto" w:line="480"/>
         <w:jc w:val="both"/>
-        <w:rPr/>
+        <w:rPr>
+          <w:color w:val="FF0000"/>
+        </w:rPr>
       </w:pPr>
       <w:r>
         <w:rPr/>
@@ -336,37 +424,53 @@
       </w:r>
       <w:r>
         <w:rPr>
-          <w:rFonts w:eastAsia="바탕" w:cs="Times New Roman"/>
-          <w:lang w:eastAsia="ko-KR"/>
-        </w:rPr>
-        <w:t xml:space="preserve">emotion expressions through facial expressions only, with face and the context combined, and emotion expression </w:t>
-      </w:r>
-      <w:r>
-        <w:rPr>
-          <w:rFonts w:eastAsia="바탕" w:cs="Times New Roman"/>
-          <w:lang w:eastAsia="ko-KR"/>
-        </w:rPr>
-        <w:t>with emoticon</w:t>
-      </w:r>
-      <w:r>
-        <w:rPr>
-          <w:rFonts w:eastAsia="바탕" w:cs="Times New Roman"/>
-          <w:lang w:eastAsia="ko-KR"/>
-        </w:rPr>
-        <w:t xml:space="preserve"> on-line</w:t>
-      </w:r>
-      <w:r>
-        <w:rPr/>
-        <w:t>. In the first paper, I use multiple methods and present evidence that East Asians perceive more mixed emotions from facial expressions than European Americans. Building on these findings, in the second paper I present a series of studies that show that East Asians might not believe the facial expressions are the authentic indicator of genuine feelings. In the third paper, I demonstrate that the East Asians are more expressive on-line. For this dissertation prospectus, I propose additional research to bolster each paper for eventual publication.</w:t>
-      </w:r>
-    </w:p>
-    <w:p>
-      <w:pPr>
-        <w:pStyle w:val="Normal"/>
-        <w:rPr/>
-      </w:pPr>
-      <w:r>
-        <w:rPr/>
+          <w:rFonts w:eastAsia="Batang;바탕" w:cs="Times New Roman"/>
+          <w:lang w:eastAsia="ko-KR"/>
+        </w:rPr>
+        <w:t>emotion expressions through facial expressions only, with face and the context combined, and emotion expression with emoticon on-line</w:t>
+      </w:r>
+      <w:r>
+        <w:rPr/>
+        <w:t xml:space="preserve">. In the first paper, I use multiple methods and present evidence that East Asians perceive more mixed emotions from facial expressions than European Americans. </w:t>
+      </w:r>
+      <w:r>
+        <w:rPr>
+          <w:lang w:eastAsia="ko-KR"/>
+        </w:rPr>
+        <w:t>I</w:t>
+      </w:r>
+      <w:r>
+        <w:rPr/>
+        <w:t>n the second paper I present a series of studies that show that East Asians might not believe the facial expressions are the authentic indicator of genuine feelings. In the third paper, I demonstrate that the East Asians are more expressive on-line</w:t>
+      </w:r>
+      <w:r>
+        <w:rPr>
+          <w:vanish w:val="false"/>
+        </w:rPr>
+        <w:t xml:space="preserve"> </w:t>
+      </w:r>
+      <w:r>
+        <w:rPr>
+          <w:lang w:eastAsia="ko-KR"/>
+        </w:rPr>
+        <w:t xml:space="preserve">as opposed to off-line and sometimes more expressive than another group. </w:t>
+      </w:r>
+      <w:r>
+        <w:rPr/>
+        <w:t xml:space="preserve"> For this dissertation prospectus, I propose additional research to bolster each paper for eventual publication.</w:t>
+      </w:r>
+    </w:p>
+    <w:p>
+      <w:pPr>
+        <w:pStyle w:val="Normal"/>
+        <w:rPr>
+          <w:color w:val="FF0000"/>
+        </w:rPr>
+      </w:pPr>
+      <w:r>
+        <w:rPr>
+          <w:color w:val="FF0000"/>
+        </w:rPr>
       </w:r>
       <w:r>
         <w:br w:type="page"/>
@@ -415,7 +519,9 @@
       <w:pPr>
         <w:pStyle w:val="Normal"/>
         <w:spacing w:lineRule="auto" w:line="480"/>
-        <w:rPr/>
+        <w:rPr>
+          <w:rFonts w:ascii="Times New Roman" w:hAnsi="Times New Roman" w:cs="Times New Roman"/>
+        </w:rPr>
       </w:pPr>
       <w:r>
         <w:rPr/>
@@ -483,11 +589,14 @@
       <w:pPr>
         <w:pStyle w:val="Normal"/>
         <w:spacing w:lineRule="auto" w:line="480"/>
-        <w:rPr/>
-      </w:pPr>
-      <w:r>
-        <w:rPr/>
-        <w:t>IV. Tentative Dissertation Timeline</w:t>
+        <w:rPr>
+          <w:b/>
+          <w:b/>
+        </w:rPr>
+      </w:pPr>
+      <w:r>
+        <w:rPr/>
+        <w:t>IV. Tentative Dissertation Time line</w:t>
       </w:r>
     </w:p>
     <w:p>
@@ -556,7 +665,10 @@
         <w:pStyle w:val="Normal"/>
         <w:spacing w:lineRule="auto" w:line="480"/>
         <w:jc w:val="both"/>
-        <w:rPr/>
+        <w:rPr>
+          <w:b/>
+          <w:b/>
+        </w:rPr>
       </w:pPr>
       <w:r>
         <w:rPr/>
@@ -597,29 +709,6 @@
       <w:r>
         <w:rPr/>
         <w:t xml:space="preserve">Decades of empirical work indicate that there is cultural difference of emotion perception and emotion expression. For instance, </w:t>
-      </w:r>
-      <w:r>
-        <w:rPr>
-          <w:rFonts w:eastAsia="ヒラギノ角ゴ ProN W3"/>
-          <w:iCs/>
-          <w:sz w:val="24"/>
-          <w:szCs w:val="24"/>
-        </w:rPr>
-        <w:t xml:space="preserve">In European American culture emotional expression is more valued, and correspondingly, expressive suppression is considered not only undesirable but also unhealthy (Kim and Markus, 1999; Mauss and Gross, 2004; Butler et al., 2007). </w:t>
-      </w:r>
-      <w:r>
-        <w:rPr>
-          <w:rFonts w:eastAsia="ヒラギノ角ゴ ProN W3"/>
-          <w:iCs/>
-          <w:sz w:val="24"/>
-          <w:szCs w:val="24"/>
-          <w:lang w:eastAsia="ko-KR"/>
-        </w:rPr>
-        <w:t xml:space="preserve">Notabvly, a recent review of the current emotion expression literature argued that </w:t>
-      </w:r>
-      <w:r>
-        <w:rPr/>
-        <w:t xml:space="preserve">East Asians are </w:t>
       </w:r>
       <w:r>
         <w:rPr>
@@ -627,17 +716,38 @@
           <w:iCs/>
           <w:szCs w:val="24"/>
         </w:rPr>
-        <w:t>trained to attenuate the overt expressions of their feelings, while European Americans are encouraged to express emotions fully</w:t>
-      </w:r>
-      <w:r>
-        <w:rPr/>
-        <w:t xml:space="preserve"> (</w:t>
+        <w:t xml:space="preserve">In European American culture emotional expression is more valued, and correspondingly, expressive suppression is considered not only undesirable but also unhealthy (Kim and Markus, 1999; Mauss and Gross, 2004; Butler et al., 2007). </w:t>
       </w:r>
       <w:r>
         <w:rPr>
           <w:rFonts w:eastAsia="ヒラギノ角ゴ ProN W3"/>
           <w:iCs/>
           <w:szCs w:val="24"/>
+          <w:lang w:eastAsia="ko-KR"/>
+        </w:rPr>
+        <w:t xml:space="preserve">Notably, a recent review of the current emotion expression literature argued that </w:t>
+      </w:r>
+      <w:r>
+        <w:rPr/>
+        <w:t xml:space="preserve">East Asians are </w:t>
+      </w:r>
+      <w:r>
+        <w:rPr>
+          <w:rFonts w:eastAsia="ヒラギノ角ゴ ProN W3"/>
+          <w:iCs/>
+          <w:szCs w:val="24"/>
+        </w:rPr>
+        <w:t>trained to attenuate the overt expressions of their feelings, while European Americans are encouraged to express emotions fully</w:t>
+      </w:r>
+      <w:r>
+        <w:rPr/>
+        <w:t xml:space="preserve"> (</w:t>
+      </w:r>
+      <w:r>
+        <w:rPr>
+          <w:rFonts w:eastAsia="ヒラギノ角ゴ ProN W3"/>
+          <w:iCs/>
+          <w:szCs w:val="24"/>
         </w:rPr>
         <w:t>Rothbaum et al., 2000</w:t>
       </w:r>
@@ -656,151 +766,162 @@
       </w:pPr>
       <w:r>
         <w:rPr/>
-        <w:t>However, despite the plethora of compelling evidence, the reason for having these cultural differences in affective patterns is not well understood and speculative (). Moreover, we do not know how each cultural group would express and perceive emotions in new modern channels, such as, facebook, twitter, and texting. Thus, a better understanding of the mechanism of cultural difference as well as testing the theory in multiple formats is necessary.</w:t>
-      </w:r>
-    </w:p>
-    <w:p>
-      <w:pPr>
-        <w:pStyle w:val="Normal"/>
-        <w:spacing w:lineRule="auto" w:line="480"/>
+        <w:t xml:space="preserve">However, despite the plethora of compelling evidence, the reason for having these cultural differences in affective patterns is not well understood and speculative. </w:t>
+      </w:r>
+      <w:r>
+        <w:rPr>
+          <w:lang w:eastAsia="ko-KR"/>
+        </w:rPr>
+        <w:t xml:space="preserve">One stream of scholarship argues that independence/interdependence is related to this cultural differences. These authors argue that … (cite </w:t>
+      </w:r>
+      <w:r>
+        <w:rPr>
+          <w:lang w:eastAsia="ko-KR"/>
+        </w:rPr>
+        <w:t>XXXX</w:t>
+      </w:r>
+      <w:r>
+        <w:rPr>
+          <w:lang w:eastAsia="ko-KR"/>
+        </w:rPr>
+        <w:t xml:space="preserve">). While this explanation is supported in the literature, the question remains: (  ). </w:t>
+      </w:r>
+    </w:p>
+    <w:p>
+      <w:pPr>
+        <w:pStyle w:val="Normal"/>
+        <w:spacing w:lineRule="auto" w:line="480"/>
+        <w:ind w:left="0" w:right="0" w:firstLine="720"/>
         <w:jc w:val="both"/>
         <w:rPr/>
       </w:pPr>
       <w:r>
         <w:rPr/>
+        <w:t xml:space="preserve">Moreover, </w:t>
+      </w:r>
+      <w:r>
+        <w:rPr>
+          <w:lang w:eastAsia="ko-KR"/>
+        </w:rPr>
+        <w:t>new technology has rapidly changed how people communicate and express themselves. The bulk of previous work focuses on emotional expression in other context, but the internet and social media offer unparalleled opportunities for investigating emotions. W</w:t>
+      </w:r>
+      <w:r>
+        <w:rPr/>
+        <w:t xml:space="preserve">e </w:t>
+      </w:r>
+      <w:r>
+        <w:rPr>
+          <w:lang w:eastAsia="ko-KR"/>
+        </w:rPr>
+        <w:t xml:space="preserve">still yet </w:t>
+      </w:r>
+      <w:r>
+        <w:rPr/>
+        <w:t>do not know how each cultural group would express and perceive emotions in new modern channels, such as, facebook, twitter, and texting. Thus, a better understanding of the mechanism of cultural difference as well as testing the theory in multiple formats is necessary.</w:t>
+      </w:r>
+    </w:p>
+    <w:p>
+      <w:pPr>
+        <w:pStyle w:val="Normal"/>
+        <w:spacing w:lineRule="auto" w:line="480"/>
+        <w:jc w:val="both"/>
+        <w:rPr>
+          <w:rFonts w:cs="Times New Roman"/>
+          <w:color w:val="FF0000"/>
+          <w:lang w:eastAsia="ko-KR"/>
+        </w:rPr>
+      </w:pPr>
+      <w:r>
+        <w:rPr/>
         <w:tab/>
-        <w:t>This three-paper dissertation investigates the mechanisms of cultural difference on emotion perception and emotion expression. Using a large cross-culturally representative sample of young adults, Chapter One first shows that Ja</w:t>
-      </w:r>
-      <w:r>
-        <w:rPr>
-          <w:rFonts w:ascii="Times New Roman" w:hAnsi="Times New Roman"/>
-        </w:rPr>
-        <w:t xml:space="preserve">panese </w:t>
-      </w:r>
-      <w:r>
-        <w:rPr>
-          <w:rFonts w:eastAsia="바탕" w:cs="바탕" w:ascii="Times New Roman" w:hAnsi="Times New Roman"/>
+        <w:t xml:space="preserve">This three-paper dissertation investigates the mechanisms of cultural difference on emotion perception and emotion expression. Using a large cross-culturally representative sample of young adults, Chapter One first shows that Japanese </w:t>
+      </w:r>
+      <w:r>
+        <w:rPr>
+          <w:rFonts w:eastAsia="Batang;바탕" w:cs="Batang;바탕"/>
           <w:lang w:eastAsia="ko-KR"/>
         </w:rPr>
         <w:t xml:space="preserve">perceive more mixed </w:t>
       </w:r>
       <w:r>
-        <w:rPr>
-          <w:rFonts w:ascii="Times New Roman" w:hAnsi="Times New Roman"/>
-        </w:rPr>
-        <w:t>emot</w:t>
-      </w:r>
-      <w:r>
-        <w:rPr/>
-        <w:t>ions that are than European Americans. Subsequent studies replicate this tendency and show possible explanations for such cultural differences by investigating the appraisals generated by participants. Chapter Two investigates the relative weight of the context compare to facial expression. Specificall</w:t>
-      </w:r>
-      <w:r>
-        <w:rPr>
-          <w:rFonts w:ascii="Times New Roman" w:hAnsi="Times New Roman"/>
-        </w:rPr>
-        <w:t>y, it</w:t>
-      </w:r>
-      <w:r>
-        <w:rPr>
-          <w:rFonts w:eastAsia="바탕" w:cs="바탕" w:ascii="Times New Roman" w:hAnsi="Times New Roman"/>
-          <w:lang w:eastAsia="ko-KR"/>
-        </w:rPr>
-        <w:t xml:space="preserve"> investigates whether people follow facial expression or the context when two information are contradictory</w:t>
-      </w:r>
-      <w:r>
-        <w:rPr>
-          <w:rFonts w:ascii="Times New Roman" w:hAnsi="Times New Roman"/>
-        </w:rPr>
+        <w:rPr/>
+        <w:t xml:space="preserve">emotions than European Americans. Subsequent studies replicate this tendency and </w:t>
+      </w:r>
+      <w:r>
+        <w:rPr>
+          <w:lang w:eastAsia="ko-KR"/>
+        </w:rPr>
+        <w:t>test</w:t>
+      </w:r>
+      <w:r>
+        <w:rPr/>
+        <w:t xml:space="preserve"> possible explanations for such cultural differences by investigating the appraisals generated by participants. Chapter Two investigates the relative weight of the context </w:t>
+      </w:r>
+      <w:r>
+        <w:rPr>
+          <w:lang w:eastAsia="ko-KR"/>
+        </w:rPr>
+        <w:t xml:space="preserve">as </w:t>
+      </w:r>
+      <w:r>
+        <w:rPr/>
+        <w:t>compare</w:t>
+      </w:r>
+      <w:r>
+        <w:rPr>
+          <w:lang w:eastAsia="ko-KR"/>
+        </w:rPr>
+        <w:t>d</w:t>
+      </w:r>
+      <w:r>
+        <w:rPr/>
+        <w:t xml:space="preserve"> to facial expression. Specifically, it</w:t>
+      </w:r>
+      <w:r>
+        <w:rPr>
+          <w:rFonts w:eastAsia="Batang;바탕" w:cs="Batang;바탕"/>
+          <w:lang w:eastAsia="ko-KR"/>
+        </w:rPr>
+        <w:t xml:space="preserve"> investigates whether people follow facial expression or the context when they are provided with contradictory information</w:t>
+      </w:r>
+      <w:r>
+        <w:rPr/>
         <w:t xml:space="preserve">: on the one hand, </w:t>
       </w:r>
       <w:r>
         <w:rPr>
-          <w:rFonts w:cs="Times New Roman" w:ascii="Times New Roman" w:hAnsi="Times New Roman"/>
-        </w:rPr>
-        <w:t>much research suggests that facial expression is more important than the con</w:t>
-      </w:r>
-      <w:r>
-        <w:rPr>
-          <w:rFonts w:cs="Times New Roman"/>
-        </w:rPr>
-        <w:t>text information; on the other, research shows that context outweigh the information facial expressions convey. Also, this line of research has only been done with European American samples. To address these contradicting results from limited samples, I test whether people follow facial expression or the context information across cultures when face and the context are incongruent (i.e., a smiling face in a negative situation). Finally, Chapter Three investigates the idea that East Asians have different emotion expression pattern on-line, where there is less pressure to control their feelings.</w:t>
-      </w:r>
-      <w:r>
-        <w:rPr>
-          <w:rFonts w:cs="Times New Roman"/>
-          <w:lang w:eastAsia="ko-KR"/>
-        </w:rPr>
-        <w:t xml:space="preserve"> </w:t>
-      </w:r>
-      <w:r>
-        <w:rPr>
-          <w:rFonts w:cs="Times New Roman"/>
-          <w:lang w:eastAsia="ko-KR"/>
-        </w:rPr>
-        <w:t>E</w:t>
-      </w:r>
-      <w:r>
-        <w:rPr>
-          <w:rFonts w:cs="Times New Roman"/>
-          <w:lang w:eastAsia="ko-KR"/>
-        </w:rPr>
-        <w:t xml:space="preserve">motions are conveyed via multiple channels of communication, </w:t>
-      </w:r>
-      <w:r>
-        <w:rPr>
-          <w:rFonts w:cs="Times New Roman"/>
-          <w:lang w:eastAsia="ko-KR"/>
-        </w:rPr>
-        <w:t xml:space="preserve">and </w:t>
-      </w:r>
-      <w:r>
-        <w:rPr>
-          <w:rFonts w:cs="Times New Roman"/>
-          <w:lang w:eastAsia="ko-KR"/>
-        </w:rPr>
-        <w:t xml:space="preserve">investigations of emotion </w:t>
-      </w:r>
-      <w:r>
-        <w:rPr>
-          <w:rFonts w:cs="Times New Roman"/>
-          <w:lang w:eastAsia="ko-KR"/>
-        </w:rPr>
-        <w:t xml:space="preserve">expression and </w:t>
-      </w:r>
-      <w:r>
-        <w:rPr>
-          <w:rFonts w:cs="Times New Roman"/>
-          <w:lang w:eastAsia="ko-KR"/>
-        </w:rPr>
-        <w:t xml:space="preserve">recognition </w:t>
-      </w:r>
-      <w:r>
-        <w:rPr>
-          <w:rFonts w:cs="Times New Roman"/>
-          <w:lang w:eastAsia="ko-KR"/>
-        </w:rPr>
-        <w:t>outside of</w:t>
-      </w:r>
-      <w:r>
-        <w:rPr>
-          <w:rFonts w:cs="Times New Roman"/>
-          <w:lang w:eastAsia="ko-KR"/>
-        </w:rPr>
-        <w:t xml:space="preserve"> facial channel </w:t>
-      </w:r>
-      <w:r>
-        <w:rPr>
-          <w:rFonts w:cs="Times New Roman"/>
-          <w:lang w:eastAsia="ko-KR"/>
-        </w:rPr>
-        <w:t>would bring more</w:t>
-      </w:r>
-      <w:r>
-        <w:rPr>
-          <w:rFonts w:cs="Times New Roman"/>
-          <w:lang w:eastAsia="ko-KR"/>
-        </w:rPr>
-        <w:t xml:space="preserve"> ecological validity. </w:t>
+          <w:rFonts w:cs="Times New Roman"/>
+        </w:rPr>
+        <w:t>much research suggests that facial expression is more important than the context information; on the other, research shows that context outweigh the information facial expressions convey. Also, this line of research has only been done with European American samples. To address these contradicting results from limited samples, I test whether people follow facial expression or the context information across cultures when face and the context are incongruent (i.e., a smiling face in a negative situation). Finally, Chapter Three investigates the idea that East Asians have different emotion expression pattern on-line, where there is less pressure to control their feelings.</w:t>
+      </w:r>
+      <w:r>
+        <w:rPr>
+          <w:rFonts w:cs="Times New Roman"/>
+          <w:lang w:eastAsia="ko-KR"/>
+        </w:rPr>
+        <w:t xml:space="preserve"> Emotions are conveyed via multiple channels of communication, and investigations of emotion expression and recognition outside of facial channel would bring more ecological validity. </w:t>
+      </w:r>
+    </w:p>
+    <w:p>
+      <w:pPr>
+        <w:pStyle w:val="Normal"/>
+        <w:spacing w:lineRule="auto" w:line="480"/>
+        <w:jc w:val="both"/>
+        <w:rPr>
+          <w:rFonts w:cs="Times New Roman"/>
+          <w:color w:val="FF0000"/>
+          <w:lang w:eastAsia="ko-KR"/>
+        </w:rPr>
+      </w:pPr>
+      <w:bookmarkStart w:id="0" w:name="_GoBack"/>
+      <w:bookmarkStart w:id="1" w:name="_GoBack"/>
+      <w:bookmarkEnd w:id="1"/>
+      <w:r>
+        <w:rPr>
+          <w:rFonts w:cs="Times New Roman"/>
+          <w:color w:val="FF0000"/>
+          <w:lang w:eastAsia="ko-KR"/>
+        </w:rPr>
       </w:r>
       <w:r>
         <w:br w:type="page"/>
@@ -812,9 +933,11 @@
         <w:spacing w:lineRule="auto" w:line="480"/>
         <w:jc w:val="center"/>
         <w:rPr>
+          <w:rFonts w:cs="Times New Roman"/>
           <w:b/>
           <w:b/>
           <w:bCs/>
+          <w:lang w:eastAsia="ko-KR"/>
         </w:rPr>
       </w:pPr>
       <w:r>
@@ -833,104 +956,72 @@
         <w:spacing w:lineRule="auto" w:line="480"/>
         <w:jc w:val="center"/>
         <w:rPr>
-          <w:b/>
+          <w:rFonts w:cs="Times New Roman"/>
+          <w:lang w:eastAsia="ko-KR"/>
+        </w:rPr>
+      </w:pPr>
+      <w:r>
+        <w:rPr>
+          <w:rFonts w:cs="Times New Roman"/>
           <w:b/>
           <w:bCs/>
-        </w:rPr>
-      </w:pPr>
-      <w:r>
-        <w:rPr>
-          <w:rFonts w:cs="Times New Roman"/>
+          <w:lang w:eastAsia="ko-KR"/>
+        </w:rPr>
+        <w:t>Chapter One Summary</w:t>
+      </w:r>
+    </w:p>
+    <w:p>
+      <w:pPr>
+        <w:pStyle w:val="Normal"/>
+        <w:spacing w:lineRule="auto" w:line="480"/>
+        <w:rPr>
+          <w:rFonts w:eastAsia="Times New Roman" w:cs="Times New Roman"/>
+          <w:szCs w:val="24"/>
+          <w:lang w:eastAsia="ko-KR"/>
+        </w:rPr>
+      </w:pPr>
+      <w:r>
+        <w:rPr>
+          <w:rFonts w:cs="Times New Roman"/>
+          <w:lang w:eastAsia="ko-KR"/>
+        </w:rPr>
+        <w:t xml:space="preserve">The first chapter of my dissertation examines cultural differences in mixed emotion perception. </w:t>
+      </w:r>
+      <w:r>
+        <w:rPr>
+          <w:rFonts w:eastAsia="Times New Roman" w:cs="Times New Roman"/>
+          <w:szCs w:val="24"/>
+          <w:lang w:eastAsia="ko-KR"/>
+        </w:rPr>
+        <w:t>Previous cross-cultural comparisons of experiencing mixed emotion found that East Asians experience positive and negative emotions simultaneously more than European Americans. However, not much is known regarding differences across cultures in how people perceive mixed emotion from facial expressions.</w:t>
+      </w:r>
+    </w:p>
+    <w:p>
+      <w:pPr>
+        <w:pStyle w:val="Normal"/>
+        <w:spacing w:lineRule="auto" w:line="480"/>
+        <w:rPr>
+          <w:rFonts w:eastAsia="Times New Roman" w:cs="Times New Roman"/>
+          <w:b/>
           <w:b/>
           <w:bCs/>
-          <w:lang w:eastAsia="ko-KR"/>
-        </w:rPr>
-        <w:t>Chapter One Summary</w:t>
-      </w:r>
-    </w:p>
-    <w:p>
-      <w:pPr>
-        <w:pStyle w:val="Normal"/>
-        <w:spacing w:lineRule="auto" w:line="480"/>
-        <w:jc w:val="left"/>
-        <w:rPr>
-          <w:b w:val="false"/>
-          <w:b w:val="false"/>
-          <w:bCs w:val="false"/>
-        </w:rPr>
-      </w:pPr>
-      <w:r>
-        <w:rPr>
-          <w:rFonts w:cs="Times New Roman"/>
-          <w:b w:val="false"/>
-          <w:bCs w:val="false"/>
-          <w:lang w:eastAsia="ko-KR"/>
-        </w:rPr>
-        <w:t xml:space="preserve">The first chapter of my dissertation examines the cultural difference on mixed emotion perception. </w:t>
-      </w:r>
+          <w:szCs w:val="24"/>
+          <w:lang w:eastAsia="ko-KR"/>
+        </w:rPr>
+      </w:pPr>
       <w:r>
         <w:rPr>
           <w:rFonts w:eastAsia="Times New Roman" w:cs="Times New Roman"/>
-          <w:b w:val="false"/>
-          <w:bCs w:val="false"/>
-          <w:sz w:val="24"/>
           <w:szCs w:val="24"/>
           <w:lang w:eastAsia="ko-KR"/>
         </w:rPr>
-        <w:t>Previous cross-cultural comparisons of experiencing mixed emotion found that East Asians experience positive and negative emotions simultaneously more than European Americans. However, not much is known regarding differences across cultures in how people perceive mixed emotion from facial expressions.</w:t>
-      </w:r>
-    </w:p>
-    <w:p>
-      <w:pPr>
-        <w:pStyle w:val="Normal"/>
-        <w:spacing w:lineRule="auto" w:line="480"/>
-        <w:jc w:val="left"/>
-        <w:rPr>
-          <w:b w:val="false"/>
-          <w:b w:val="false"/>
-          <w:bCs w:val="false"/>
-        </w:rPr>
-      </w:pPr>
+        <w:tab/>
+        <w:t>By presenting facial expressions varying in valence, race, and gender to participants, we tested whether East Asians not only experience but also perceive more mixed emotions than European Americans. Study 1 compared the mean number of opposite-valence emotions perceived across 80 facial stimuli (i.e., perceiving happiness when presented with a frowning face), and found that Japanese participants perceived more mixed emotions than European Americans. Study 2 replicated the findings with different pool of subjects from both Japan and the United States, using more facial stimuli.</w:t>
+      </w:r>
       <w:r>
         <w:rPr>
           <w:rFonts w:eastAsia="Times New Roman" w:cs="Times New Roman"/>
-          <w:b w:val="false"/>
-          <w:bCs w:val="false"/>
-          <w:sz w:val="24"/>
-          <w:szCs w:val="24"/>
-          <w:lang w:eastAsia="ko-KR"/>
-        </w:rPr>
-        <w:tab/>
-        <w:t xml:space="preserve">By presenting facial expressions varying in valence, race, and gender to participants, we aimed to observe whether East Asians not only experience but also perceive more mixed emotions than European Americans. Study 1 compared the mean number of opposite-valence emotions perceived across 80 facial stimuli (i.e., perceiving happiness when presented with a frowning face), and found that Japanese participants perceived more mixed emotions than European Americans. Study 2 replicated the findings with </w:t>
-      </w:r>
-      <w:r>
-        <w:rPr>
-          <w:rFonts w:eastAsia="Times New Roman" w:cs="Times New Roman"/>
-          <w:b w:val="false"/>
-          <w:bCs w:val="false"/>
-          <w:sz w:val="24"/>
-          <w:szCs w:val="24"/>
-          <w:lang w:eastAsia="ko-KR"/>
-        </w:rPr>
-        <w:t>different pool of subjects from both Japan and the United States, using</w:t>
-      </w:r>
-      <w:r>
-        <w:rPr>
-          <w:rFonts w:eastAsia="Times New Roman" w:cs="Times New Roman"/>
-          <w:b w:val="false"/>
-          <w:bCs w:val="false"/>
-          <w:sz w:val="24"/>
-          <w:szCs w:val="24"/>
-          <w:lang w:eastAsia="ko-KR"/>
-        </w:rPr>
-        <w:t xml:space="preserve"> more facial stimuli.</w:t>
-      </w:r>
-      <w:r>
-        <w:rPr>
-          <w:rFonts w:eastAsia="Times New Roman" w:cs="Times New Roman"/>
-          <w:b/>
-          <w:bCs w:val="false"/>
-          <w:sz w:val="24"/>
+          <w:b/>
           <w:szCs w:val="24"/>
           <w:u w:val="single"/>
           <w:lang w:eastAsia="ko-KR"/>
@@ -939,10 +1030,7 @@
       </w:r>
       <w:r>
         <w:rPr>
-          <w:rFonts w:eastAsia="바탕" w:cs="바탕"/>
-          <w:b w:val="false"/>
-          <w:bCs w:val="false"/>
-          <w:sz w:val="24"/>
+          <w:rFonts w:eastAsia="Batang;바탕" w:cs="Batang;바탕"/>
           <w:szCs w:val="24"/>
           <w:lang w:eastAsia="ko-KR"/>
         </w:rPr>
@@ -951,24 +1039,333 @@
       <w:r>
         <w:rPr>
           <w:rFonts w:eastAsia="Times New Roman" w:cs="Times New Roman"/>
-          <w:b w:val="false"/>
-          <w:bCs w:val="false"/>
-          <w:sz w:val="24"/>
           <w:szCs w:val="24"/>
           <w:lang w:eastAsia="ko-KR"/>
         </w:rPr>
-        <w:t xml:space="preserve"> </w:t>
-      </w:r>
-      <w:r>
+        <w:t xml:space="preserve"> The attached manuscript (Cho et al) is ready to submit for publication. Based on the feedback from reviewers, I plan to run more analyses or add more studies to bolster this package. </w:t>
+      </w:r>
+    </w:p>
+    <w:p>
+      <w:pPr>
+        <w:pStyle w:val="Normal"/>
+        <w:spacing w:lineRule="auto" w:line="480"/>
         <w:rPr>
           <w:rFonts w:eastAsia="Times New Roman" w:cs="Times New Roman"/>
-          <w:b w:val="false"/>
-          <w:bCs w:val="false"/>
-          <w:sz w:val="24"/>
           <w:szCs w:val="24"/>
           <w:lang w:eastAsia="ko-KR"/>
         </w:rPr>
-        <w:t xml:space="preserve">The attached manuscript (Cho et al) is ready to submit for publication. Based on the feedback from reviewers, I plan to run more analysis or add more studies to bolster this package. </w:t>
+      </w:pPr>
+      <w:r>
+        <w:rPr>
+          <w:rFonts w:eastAsia="Times New Roman" w:cs="Times New Roman"/>
+          <w:b/>
+          <w:bCs/>
+          <w:szCs w:val="24"/>
+          <w:lang w:eastAsia="ko-KR"/>
+        </w:rPr>
+        <w:t>Questions for prospectus meeting discussion</w:t>
+      </w:r>
+    </w:p>
+    <w:p>
+      <w:pPr>
+        <w:pStyle w:val="Normal"/>
+        <w:spacing w:lineRule="auto" w:line="480"/>
+        <w:rPr>
+          <w:rFonts w:eastAsia="Times New Roman" w:cs="Times New Roman"/>
+          <w:szCs w:val="24"/>
+          <w:lang w:eastAsia="ko-KR"/>
+        </w:rPr>
+      </w:pPr>
+      <w:r>
+        <w:rPr>
+          <w:rFonts w:eastAsia="Times New Roman" w:cs="Times New Roman"/>
+          <w:szCs w:val="24"/>
+          <w:lang w:eastAsia="ko-KR"/>
+        </w:rPr>
+      </w:r>
+    </w:p>
+    <w:p>
+      <w:pPr>
+        <w:pStyle w:val="Normal"/>
+        <w:spacing w:lineRule="auto" w:line="480"/>
+        <w:rPr>
+          <w:rFonts w:eastAsia="Times New Roman" w:cs="Times New Roman"/>
+          <w:szCs w:val="24"/>
+          <w:lang w:eastAsia="ko-KR"/>
+        </w:rPr>
+      </w:pPr>
+      <w:r>
+        <w:rPr>
+          <w:rFonts w:eastAsia="Times New Roman" w:cs="Times New Roman"/>
+          <w:szCs w:val="24"/>
+          <w:lang w:eastAsia="ko-KR"/>
+        </w:rPr>
+      </w:r>
+    </w:p>
+    <w:p>
+      <w:pPr>
+        <w:pStyle w:val="Normal"/>
+        <w:spacing w:lineRule="auto" w:line="480"/>
+        <w:rPr>
+          <w:rFonts w:eastAsia="Times New Roman" w:cs="Times New Roman"/>
+          <w:szCs w:val="24"/>
+          <w:lang w:eastAsia="ko-KR"/>
+        </w:rPr>
+      </w:pPr>
+      <w:r>
+        <w:rPr>
+          <w:rFonts w:eastAsia="Times New Roman" w:cs="Times New Roman"/>
+          <w:szCs w:val="24"/>
+          <w:lang w:eastAsia="ko-KR"/>
+        </w:rPr>
+      </w:r>
+    </w:p>
+    <w:p>
+      <w:pPr>
+        <w:pStyle w:val="Normal"/>
+        <w:spacing w:lineRule="auto" w:line="480"/>
+        <w:rPr>
+          <w:rFonts w:eastAsia="Times New Roman" w:cs="Times New Roman"/>
+          <w:szCs w:val="24"/>
+          <w:lang w:eastAsia="ko-KR"/>
+        </w:rPr>
+      </w:pPr>
+      <w:r>
+        <w:rPr>
+          <w:rFonts w:eastAsia="Times New Roman" w:cs="Times New Roman"/>
+          <w:szCs w:val="24"/>
+          <w:lang w:eastAsia="ko-KR"/>
+        </w:rPr>
+      </w:r>
+    </w:p>
+    <w:p>
+      <w:pPr>
+        <w:pStyle w:val="Normal"/>
+        <w:spacing w:lineRule="auto" w:line="480"/>
+        <w:rPr>
+          <w:rFonts w:eastAsia="Times New Roman" w:cs="Times New Roman"/>
+          <w:szCs w:val="24"/>
+          <w:lang w:eastAsia="ko-KR"/>
+        </w:rPr>
+      </w:pPr>
+      <w:r>
+        <w:rPr>
+          <w:rFonts w:eastAsia="Times New Roman" w:cs="Times New Roman"/>
+          <w:szCs w:val="24"/>
+          <w:lang w:eastAsia="ko-KR"/>
+        </w:rPr>
+      </w:r>
+    </w:p>
+    <w:p>
+      <w:pPr>
+        <w:pStyle w:val="Normal"/>
+        <w:spacing w:lineRule="auto" w:line="480"/>
+        <w:jc w:val="center"/>
+        <w:rPr>
+          <w:rFonts w:cs="Times New Roman"/>
+          <w:lang w:eastAsia="ko-KR"/>
+        </w:rPr>
+      </w:pPr>
+      <w:r>
+        <w:rPr>
+          <w:rFonts w:cs="Times New Roman"/>
+          <w:b/>
+          <w:bCs/>
+          <w:lang w:eastAsia="ko-KR"/>
+        </w:rPr>
+        <w:t>Chapter Two Summary</w:t>
+      </w:r>
+    </w:p>
+    <w:p>
+      <w:pPr>
+        <w:pStyle w:val="Normal"/>
+        <w:spacing w:lineRule="auto" w:line="480"/>
+        <w:rPr>
+          <w:rFonts w:eastAsia="ヒラギノ角ゴ ProN W3" w:cs="Times New Roman"/>
+          <w:iCs/>
+          <w:lang w:eastAsia="ko-KR"/>
+        </w:rPr>
+      </w:pPr>
+      <w:r>
+        <w:rPr>
+          <w:rFonts w:cs="Times New Roman"/>
+          <w:lang w:eastAsia="ko-KR"/>
+        </w:rPr>
+        <w:tab/>
+        <w:t xml:space="preserve">Chapter two of my dissertation investigates the perception of the authenticity of facial expression across cultures. Both scholarly (Graham, 1993; Zhang et al., 1989; Brett et al., 1998; Adair et al., 2001) and non-scholarly observations (Salacuse, 2004; Shonk, 2015) have been made about cultural differences in communication in negotiation settings, arguing that it is hard to read the intention of Japanese businessmens’ facial expressions, compared to American businessmen. In particular, negotiators from Western cultures see Japanese people’s expressions as ambiguous and contradictory. Is this masked expression of Japanese businessmen only observed in negotiation settings, or is this a more general characteristic of East Asians’ expression patterns? </w:t>
+        <w:tab/>
+      </w:r>
+    </w:p>
+    <w:p>
+      <w:pPr>
+        <w:pStyle w:val="Normal"/>
+        <w:spacing w:lineRule="auto" w:line="480"/>
+        <w:rPr/>
+      </w:pPr>
+      <w:r>
+        <w:rPr>
+          <w:rFonts w:eastAsia="ヒラギノ角ゴ ProN W3" w:cs="Times New Roman"/>
+          <w:iCs/>
+          <w:lang w:eastAsia="ko-KR"/>
+        </w:rPr>
+        <w:tab/>
+        <w:t>This cultural anecdote suggests a set of intriguing questions about the authenticity of facial expressions across cultures, and why we see those cultural differences. Do East Asians more often express emotions that are incongruent with their true feelings? And do East Asians have different assumptions about the authenticity of the facial expression when they perceive other people’s emotion? T</w:t>
+      </w:r>
+      <w:r>
+        <w:rPr>
+          <w:rFonts w:cs="Times New Roman"/>
+          <w:lang w:eastAsia="ko-KR"/>
+        </w:rPr>
+        <w:t xml:space="preserve">here has not been systematic experimental research investigating this questions. Thus, Chapter Two attempts to provide insight into this questions. </w:t>
+      </w:r>
+    </w:p>
+    <w:p>
+      <w:pPr>
+        <w:pStyle w:val="Normal"/>
+        <w:spacing w:lineRule="auto" w:line="480"/>
+        <w:rPr>
+          <w:rFonts w:cs="Times New Roman"/>
+          <w:lang w:eastAsia="ko-KR"/>
+        </w:rPr>
+      </w:pPr>
+      <w:r>
+        <w:rPr/>
+      </w:r>
+    </w:p>
+    <w:p>
+      <w:pPr>
+        <w:pStyle w:val="Normal"/>
+        <w:spacing w:lineRule="auto" w:line="480"/>
+        <w:rPr>
+          <w:rFonts w:cs="Times New Roman"/>
+          <w:lang w:eastAsia="ko-KR"/>
+        </w:rPr>
+      </w:pPr>
+      <w:r>
+        <w:rPr>
+          <w:rFonts w:cs="Times New Roman"/>
+          <w:b/>
+          <w:bCs/>
+          <w:lang w:eastAsia="ko-KR"/>
+        </w:rPr>
+        <w:t>Questions for prospectus meeting discussion</w:t>
+      </w:r>
+    </w:p>
+    <w:p>
+      <w:pPr>
+        <w:pStyle w:val="Normal"/>
+        <w:spacing w:lineRule="auto" w:line="480"/>
+        <w:rPr>
+          <w:rFonts w:cs="Times New Roman"/>
+          <w:lang w:eastAsia="ko-KR"/>
+        </w:rPr>
+      </w:pPr>
+      <w:r>
+        <w:rPr>
+          <w:rFonts w:cs="Times New Roman"/>
+          <w:lang w:eastAsia="ko-KR"/>
+        </w:rPr>
+      </w:r>
+    </w:p>
+    <w:p>
+      <w:pPr>
+        <w:pStyle w:val="Normal"/>
+        <w:spacing w:lineRule="auto" w:line="480"/>
+        <w:rPr>
+          <w:rFonts w:cs="Times New Roman"/>
+          <w:b/>
+          <w:b/>
+          <w:bCs/>
+          <w:lang w:eastAsia="ko-KR"/>
+        </w:rPr>
+      </w:pPr>
+      <w:r>
+        <w:rPr>
+          <w:rFonts w:cs="Times New Roman"/>
+          <w:b/>
+          <w:bCs/>
+          <w:lang w:eastAsia="ko-KR"/>
+        </w:rPr>
+      </w:r>
+    </w:p>
+    <w:p>
+      <w:pPr>
+        <w:pStyle w:val="Normal"/>
+        <w:spacing w:lineRule="auto" w:line="480"/>
+        <w:rPr>
+          <w:rFonts w:cs="Times New Roman"/>
+          <w:b/>
+          <w:b/>
+          <w:bCs/>
+          <w:lang w:eastAsia="ko-KR"/>
+        </w:rPr>
+      </w:pPr>
+      <w:r>
+        <w:rPr>
+          <w:rFonts w:cs="Times New Roman"/>
+          <w:b/>
+          <w:bCs/>
+          <w:lang w:eastAsia="ko-KR"/>
+        </w:rPr>
+      </w:r>
+    </w:p>
+    <w:p>
+      <w:pPr>
+        <w:pStyle w:val="Normal"/>
+        <w:spacing w:lineRule="auto" w:line="480"/>
+        <w:rPr>
+          <w:rFonts w:cs="Times New Roman"/>
+          <w:b/>
+          <w:b/>
+          <w:bCs/>
+          <w:lang w:eastAsia="ko-KR"/>
+        </w:rPr>
+      </w:pPr>
+      <w:r>
+        <w:rPr>
+          <w:rFonts w:cs="Times New Roman"/>
+          <w:b/>
+          <w:bCs/>
+          <w:lang w:eastAsia="ko-KR"/>
+        </w:rPr>
+      </w:r>
+    </w:p>
+    <w:p>
+      <w:pPr>
+        <w:pStyle w:val="Normal"/>
+        <w:spacing w:lineRule="auto" w:line="480"/>
+        <w:rPr>
+          <w:rFonts w:cs="Times New Roman"/>
+          <w:b/>
+          <w:b/>
+          <w:bCs/>
+          <w:lang w:eastAsia="ko-KR"/>
+        </w:rPr>
+      </w:pPr>
+      <w:r>
+        <w:rPr>
+          <w:rFonts w:cs="Times New Roman"/>
+          <w:b/>
+          <w:bCs/>
+          <w:lang w:eastAsia="ko-KR"/>
+        </w:rPr>
+      </w:r>
+    </w:p>
+    <w:p>
+      <w:pPr>
+        <w:pStyle w:val="Normal"/>
+        <w:spacing w:lineRule="auto" w:line="480"/>
+        <w:jc w:val="center"/>
+        <w:rPr/>
+      </w:pPr>
+      <w:r>
+        <w:rPr>
+          <w:rFonts w:cs="Times New Roman"/>
+          <w:b/>
+          <w:bCs/>
+          <w:lang w:eastAsia="ko-KR"/>
+        </w:rPr>
+        <w:t>Chapter Three Summary</w:t>
       </w:r>
     </w:p>
     <w:p>
@@ -976,330 +1373,108 @@
         <w:pStyle w:val="Normal"/>
         <w:spacing w:lineRule="auto" w:line="480"/>
         <w:jc w:val="left"/>
-        <w:rPr>
-          <w:b/>
+        <w:rPr/>
+      </w:pPr>
+      <w:r>
+        <w:rPr>
+          <w:rFonts w:cs="Times New Roman"/>
           <w:b/>
           <w:bCs/>
-        </w:rPr>
-      </w:pPr>
-      <w:r>
-        <w:rPr>
-          <w:rFonts w:eastAsia="Times New Roman" w:cs="Times New Roman"/>
+          <w:lang w:eastAsia="ko-KR"/>
+        </w:rPr>
+        <w:tab/>
+      </w:r>
+      <w:r>
+        <w:rPr>
+          <w:rFonts w:cs="Times New Roman"/>
+          <w:lang w:eastAsia="ko-KR"/>
+        </w:rPr>
+        <w:t>The last chapter of my dissertation investigate cultural differences in emotion perception and expression on-line. N</w:t>
+      </w:r>
+      <w:r>
+        <w:rPr>
+          <w:rFonts w:cs="Times New Roman"/>
+          <w:lang w:eastAsia="ko-KR"/>
+        </w:rPr>
+        <w:t xml:space="preserve">ew technology has rapidly changed how people communicate and express themselves. The </w:t>
+      </w:r>
+      <w:r>
+        <w:rPr>
+          <w:rFonts w:cs="Times New Roman"/>
+          <w:lang w:eastAsia="ko-KR"/>
+        </w:rPr>
+        <w:t xml:space="preserve">most of </w:t>
+      </w:r>
+      <w:r>
+        <w:rPr>
+          <w:rFonts w:cs="Times New Roman"/>
+          <w:lang w:eastAsia="ko-KR"/>
+        </w:rPr>
+        <w:t xml:space="preserve">previous work </w:t>
+      </w:r>
+      <w:r>
+        <w:rPr>
+          <w:rFonts w:cs="Times New Roman"/>
+          <w:lang w:eastAsia="ko-KR"/>
+        </w:rPr>
+        <w:t xml:space="preserve">on culture and emotion </w:t>
+      </w:r>
+      <w:r>
+        <w:rPr>
+          <w:rFonts w:cs="Times New Roman"/>
+          <w:lang w:eastAsia="ko-KR"/>
+        </w:rPr>
+        <w:t xml:space="preserve">focuses on emotional expression </w:t>
+      </w:r>
+      <w:r>
+        <w:rPr>
+          <w:rFonts w:cs="Times New Roman"/>
+          <w:lang w:eastAsia="ko-KR"/>
+        </w:rPr>
+        <w:t xml:space="preserve">and perception </w:t>
+      </w:r>
+      <w:r>
+        <w:rPr>
+          <w:rFonts w:cs="Times New Roman"/>
+          <w:lang w:eastAsia="ko-KR"/>
+        </w:rPr>
+        <w:t>other situations (in-lab, imagined context, and the like)</w:t>
+      </w:r>
+      <w:r>
+        <w:rPr>
+          <w:rFonts w:cs="Times New Roman"/>
+          <w:lang w:eastAsia="ko-KR"/>
+        </w:rPr>
+        <w:t xml:space="preserve">, </w:t>
+      </w:r>
+      <w:r>
+        <w:rPr>
+          <w:rFonts w:cs="Times New Roman"/>
+          <w:lang w:eastAsia="ko-KR"/>
+        </w:rPr>
+        <w:t xml:space="preserve">Thus, whether they translate to online social context is unclear. Addressing this issue is important because online social networks are changing they way people communicate, provide, and receive ideas and support. </w:t>
+      </w:r>
+    </w:p>
+    <w:p>
+      <w:pPr>
+        <w:pStyle w:val="Normal"/>
+        <w:spacing w:lineRule="auto" w:line="480"/>
+        <w:jc w:val="center"/>
+        <w:rPr>
+          <w:rFonts w:cs="Times New Roman"/>
+          <w:b/>
           <w:b/>
           <w:bCs/>
-          <w:sz w:val="24"/>
-          <w:szCs w:val="24"/>
-          <w:lang w:eastAsia="ko-KR"/>
-        </w:rPr>
-        <w:t>Questions for prospectus meeting discussion</w:t>
-      </w:r>
-    </w:p>
-    <w:p>
-      <w:pPr>
-        <w:pStyle w:val="Normal"/>
-        <w:spacing w:lineRule="auto" w:line="480"/>
-        <w:jc w:val="left"/>
-        <w:rPr>
-          <w:b w:val="false"/>
-          <w:b w:val="false"/>
-          <w:bCs w:val="false"/>
-        </w:rPr>
-      </w:pPr>
-      <w:r>
-        <w:rPr>
-          <w:rFonts w:eastAsia="Times New Roman" w:cs="Times New Roman"/>
-          <w:b w:val="false"/>
-          <w:bCs w:val="false"/>
-          <w:sz w:val="24"/>
-          <w:szCs w:val="24"/>
-          <w:lang w:eastAsia="ko-KR"/>
-        </w:rPr>
-        <w:t xml:space="preserve">1) Dialectical emotion or mixed emotion: I am not sure which term I should use to describe my study (mixed emotion perception / dialectical emotional style). For the current manuscript, I used  “mixed emotion” perception to directly describe perceiving two opposite-valenced emotion.  </w:t>
-      </w:r>
-    </w:p>
-    <w:p>
-      <w:pPr>
-        <w:pStyle w:val="Normal"/>
-        <w:spacing w:lineRule="auto" w:line="480"/>
-        <w:jc w:val="left"/>
-        <w:rPr>
-          <w:b w:val="false"/>
-          <w:b w:val="false"/>
-          <w:bCs w:val="false"/>
-        </w:rPr>
-      </w:pPr>
-      <w:r>
-        <w:rPr>
-          <w:rFonts w:eastAsia="Times New Roman" w:cs="Times New Roman"/>
-          <w:b w:val="false"/>
-          <w:bCs w:val="false"/>
-          <w:sz w:val="24"/>
-          <w:szCs w:val="24"/>
-          <w:lang w:eastAsia="ko-KR"/>
-        </w:rPr>
-        <w:t>2) Do you think study 2 adds anything substantive to the package? If not, do you have any other suggestions?</w:t>
-      </w:r>
-    </w:p>
-    <w:p>
-      <w:pPr>
-        <w:pStyle w:val="Normal"/>
-        <w:spacing w:lineRule="auto" w:line="480"/>
-        <w:jc w:val="left"/>
-        <w:rPr>
-          <w:rFonts w:ascii="Times New Roman" w:hAnsi="Times New Roman" w:eastAsia="Times New Roman" w:cs="Times New Roman"/>
-          <w:sz w:val="24"/>
-          <w:szCs w:val="24"/>
-          <w:lang w:eastAsia="ko-KR"/>
-        </w:rPr>
-      </w:pPr>
-      <w:r>
-        <w:rPr>
-          <w:b w:val="false"/>
-          <w:bCs w:val="false"/>
-        </w:rPr>
-      </w:r>
-    </w:p>
-    <w:p>
-      <w:pPr>
-        <w:pStyle w:val="Normal"/>
-        <w:spacing w:lineRule="auto" w:line="480"/>
-        <w:jc w:val="center"/>
-        <w:rPr>
-          <w:b/>
+          <w:lang w:eastAsia="ko-KR"/>
+        </w:rPr>
+      </w:pPr>
+      <w:r>
+        <w:rPr>
+          <w:rFonts w:cs="Times New Roman"/>
           <w:b/>
           <w:bCs/>
         </w:rPr>
-      </w:pPr>
-      <w:r>
-        <w:rPr>
-          <w:rFonts w:cs="Times New Roman"/>
-          <w:b/>
-          <w:bCs/>
-          <w:lang w:eastAsia="ko-KR"/>
-        </w:rPr>
-        <w:t>Chapter Two Summary</w:t>
-      </w:r>
-    </w:p>
-    <w:p>
-      <w:pPr>
-        <w:pStyle w:val="Normal"/>
-        <w:spacing w:lineRule="auto" w:line="480"/>
-        <w:jc w:val="left"/>
-        <w:rPr>
-          <w:b w:val="false"/>
-          <w:b w:val="false"/>
-          <w:bCs w:val="false"/>
-        </w:rPr>
-      </w:pPr>
-      <w:r>
-        <w:rPr>
-          <w:rFonts w:cs="Times New Roman"/>
-          <w:b w:val="false"/>
-          <w:bCs w:val="false"/>
-          <w:lang w:eastAsia="ko-KR"/>
-        </w:rPr>
-        <w:t xml:space="preserve">Chapter two of my dissertation investigates the perception of the authenticity of faciaal expression across cultures. Both scholarly (Graham, 1993; Zhang et al., 1989; Brett et al., 1998; Adair et al., 2001) and non-scholarly observations (Salacuse, 2004; Shonk, 2015) have been made about cultural differences in communication in negotiation settings, arguing that it is hard to read the intention of Japanese businessmens’ facial expressions, compared to American businessmen. In particular, negotiators from Western cultures see Japanese people’s expressions as ambiguous and contradictory. Is this masked expression of Japanese businessmen only observed in negotiation settings, or is this a more general characteristic of East Asians’ expression patterns? </w:t>
-      </w:r>
-      <w:r>
-        <w:rPr>
-          <w:rFonts w:eastAsia="ヒラギノ角ゴ ProN W3" w:cs="Times New Roman"/>
-          <w:b w:val="false"/>
-          <w:bCs w:val="false"/>
-          <w:iCs/>
-          <w:lang w:eastAsia="ko-KR"/>
-        </w:rPr>
-        <w:t xml:space="preserve">This cultural anecdote suggests a set of intriguing questions about the authenticity of facial expressions across cultures, and why we see those cultural differences. Do East Asians more often express emotions that are incongruent with their true feelings? And do East Asians have different assumptions about the authenticity of the facial expression when they perceive other people’s emotion? </w:t>
-      </w:r>
-      <w:r>
-        <w:rPr>
-          <w:rFonts w:cs="Times New Roman"/>
-          <w:b w:val="false"/>
-          <w:bCs w:val="false"/>
-          <w:lang w:eastAsia="ko-KR"/>
-        </w:rPr>
-        <w:t xml:space="preserve">However, there has not been systematic experimental research investigating this questions. </w:t>
-      </w:r>
-      <w:r>
-        <w:rPr>
-          <w:rFonts w:cs="Times New Roman"/>
-          <w:b w:val="false"/>
-          <w:bCs w:val="false"/>
-          <w:lang w:eastAsia="ko-KR"/>
-        </w:rPr>
-        <w:t xml:space="preserve">Thus, Chapter Two attempts to provide insight into this questions. </w:t>
-      </w:r>
-    </w:p>
-    <w:p>
-      <w:pPr>
-        <w:pStyle w:val="Normal"/>
-        <w:spacing w:lineRule="auto" w:line="480"/>
-        <w:jc w:val="left"/>
-        <w:rPr>
-          <w:b/>
-          <w:b/>
-          <w:bCs/>
-        </w:rPr>
-      </w:pPr>
-      <w:r>
-        <w:rPr>
-          <w:rFonts w:cs="Times New Roman"/>
-          <w:b/>
-          <w:bCs/>
-          <w:lang w:eastAsia="ko-KR"/>
-        </w:rPr>
-        <w:t>Q</w:t>
-      </w:r>
-      <w:r>
-        <w:rPr>
-          <w:rFonts w:cs="Times New Roman"/>
-          <w:b/>
-          <w:bCs/>
-          <w:lang w:eastAsia="ko-KR"/>
-        </w:rPr>
-        <w:t>uestions for prospectus meeting discussion</w:t>
-      </w:r>
-    </w:p>
-    <w:p>
-      <w:pPr>
-        <w:pStyle w:val="Normal"/>
-        <w:spacing w:lineRule="auto" w:line="480"/>
-        <w:jc w:val="left"/>
-        <w:rPr>
-          <w:rFonts w:cs="Times New Roman"/>
-          <w:lang w:eastAsia="ko-KR"/>
-        </w:rPr>
-      </w:pPr>
-      <w:r>
-        <w:rPr>
-          <w:b w:val="false"/>
-          <w:bCs w:val="false"/>
-        </w:rPr>
-      </w:r>
-    </w:p>
-    <w:p>
-      <w:pPr>
-        <w:pStyle w:val="Normal"/>
-        <w:spacing w:lineRule="auto" w:line="480"/>
-        <w:jc w:val="left"/>
-        <w:rPr>
-          <w:rFonts w:cs="Times New Roman"/>
-          <w:lang w:eastAsia="ko-KR"/>
-        </w:rPr>
-      </w:pPr>
-      <w:r>
-        <w:rPr>
-          <w:b w:val="false"/>
-          <w:bCs w:val="false"/>
-        </w:rPr>
-      </w:r>
-    </w:p>
-    <w:p>
-      <w:pPr>
-        <w:pStyle w:val="Normal"/>
-        <w:spacing w:lineRule="auto" w:line="480"/>
-        <w:jc w:val="center"/>
-        <w:rPr>
-          <w:b/>
-          <w:b/>
-          <w:bCs/>
-        </w:rPr>
-      </w:pPr>
-      <w:r>
-        <w:rPr>
-          <w:rFonts w:cs="Times New Roman"/>
-          <w:b/>
-          <w:bCs/>
-          <w:lang w:eastAsia="ko-KR"/>
-        </w:rPr>
-        <w:t>Chapter Three Summary</w:t>
-      </w:r>
-    </w:p>
-    <w:p>
-      <w:pPr>
-        <w:pStyle w:val="Normal"/>
-        <w:spacing w:lineRule="auto" w:line="480"/>
-        <w:jc w:val="left"/>
-        <w:rPr>
-          <w:rFonts w:cs="Times New Roman"/>
-          <w:lang w:eastAsia="ko-KR"/>
-        </w:rPr>
-      </w:pPr>
-      <w:r>
-        <w:rPr/>
-      </w:r>
-    </w:p>
-    <w:p>
-      <w:pPr>
-        <w:pStyle w:val="Normal"/>
-        <w:spacing w:lineRule="auto" w:line="480"/>
-        <w:jc w:val="left"/>
-        <w:rPr>
-          <w:rFonts w:cs="Times New Roman"/>
-          <w:lang w:eastAsia="ko-KR"/>
-        </w:rPr>
-      </w:pPr>
-      <w:r>
-        <w:rPr/>
-      </w:r>
-    </w:p>
-    <w:p>
-      <w:pPr>
-        <w:pStyle w:val="Normal"/>
-        <w:spacing w:lineRule="auto" w:line="480"/>
-        <w:jc w:val="left"/>
-        <w:rPr>
-          <w:rFonts w:cs="Times New Roman"/>
-          <w:lang w:eastAsia="ko-KR"/>
-        </w:rPr>
-      </w:pPr>
-      <w:r>
-        <w:rPr/>
-      </w:r>
-    </w:p>
-    <w:p>
-      <w:pPr>
-        <w:pStyle w:val="Normal"/>
-        <w:spacing w:lineRule="auto" w:line="480"/>
-        <w:jc w:val="center"/>
-        <w:rPr>
-          <w:b/>
-          <w:b/>
-          <w:bCs/>
-        </w:rPr>
-      </w:pPr>
-      <w:r>
-        <w:rPr>
-          <w:rFonts w:cs="Times New Roman"/>
-          <w:b/>
-          <w:bCs/>
-        </w:rPr>
         <w:t>IV. Tentative Dissertation Time line</w:t>
-      </w:r>
-    </w:p>
-    <w:p>
-      <w:pPr>
-        <w:pStyle w:val="Normal"/>
-        <w:numPr>
-          <w:ilvl w:val="0"/>
-          <w:numId w:val="2"/>
-        </w:numPr>
-        <w:spacing w:lineRule="auto" w:line="480"/>
-        <w:jc w:val="left"/>
-        <w:rPr>
-          <w:b/>
-          <w:b/>
-          <w:bCs/>
-          <w:lang w:eastAsia="ko-KR"/>
-        </w:rPr>
-      </w:pPr>
-      <w:r>
-        <w:rPr>
-          <w:rFonts w:cs="Times New Roman"/>
-          <w:b/>
-          <w:bCs/>
-          <w:lang w:eastAsia="ko-KR"/>
-        </w:rPr>
-        <w:t>By the end of April:</w:t>
       </w:r>
     </w:p>
     <w:p>
@@ -1310,17 +1485,32 @@
           <w:numId w:val="0"/>
         </w:numPr>
         <w:spacing w:lineRule="auto" w:line="480"/>
-        <w:jc w:val="left"/>
-        <w:rPr>
-          <w:rFonts w:ascii="Times New Roman" w:hAnsi="Times New Roman" w:cs="Times New Roman"/>
-        </w:rPr>
-      </w:pPr>
-      <w:r>
-        <w:rPr>
+        <w:ind w:left="720" w:hanging="0"/>
+        <w:rPr>
+          <w:rFonts w:cs="Times New Roman"/>
+          <w:b/>
           <w:b/>
           <w:bCs/>
           <w:lang w:eastAsia="ko-KR"/>
         </w:rPr>
+      </w:pPr>
+      <w:r>
+        <w:rPr>
+          <w:rFonts w:cs="Times New Roman"/>
+          <w:b/>
+          <w:bCs/>
+          <w:lang w:eastAsia="ko-KR"/>
+        </w:rPr>
+      </w:r>
+    </w:p>
+    <w:p>
+      <w:pPr>
+        <w:pStyle w:val="Normal"/>
+        <w:spacing w:lineRule="auto" w:line="480"/>
+        <w:rPr/>
+      </w:pPr>
+      <w:r>
+        <w:rPr/>
       </w:r>
     </w:p>
     <w:sectPr>
@@ -1333,7 +1523,7 @@
       <w:formProt w:val="false"/>
       <w:titlePg/>
       <w:textDirection w:val="lrTb"/>
-      <w:docGrid w:type="default" w:linePitch="360" w:charSpace="4294961151"/>
+      <w:docGrid w:type="default" w:linePitch="360" w:charSpace="4294960742"/>
     </w:sectPr>
   </w:body>
 </w:document>
@@ -1349,24 +1539,105 @@
     </w:pPr>
     <w:r>
       <w:rPr/>
-      <w:t>EMOTION AND CULTURE</w:t>
+      <mc:AlternateContent>
+        <mc:Choice Requires="wps">
+          <w:drawing>
+            <wp:anchor behindDoc="1" distT="0" distB="0" distL="114935" distR="114935" simplePos="0" locked="0" layoutInCell="1" allowOverlap="1" relativeHeight="9">
+              <wp:simplePos x="0" y="0"/>
+              <wp:positionH relativeFrom="page">
+                <wp:posOffset>6780530</wp:posOffset>
+              </wp:positionH>
+              <wp:positionV relativeFrom="paragraph">
+                <wp:posOffset>635</wp:posOffset>
+              </wp:positionV>
+              <wp:extent cx="77470" cy="175895"/>
+              <wp:effectExtent l="0" t="0" r="0" b="0"/>
+              <wp:wrapSquare wrapText="largest"/>
+              <wp:docPr id="1" name=""/>
+              <a:graphic xmlns:a="http://schemas.openxmlformats.org/drawingml/2006/main">
+                <a:graphicData uri="http://schemas.microsoft.com/office/word/2010/wordprocessingShape">
+                  <wps:wsp>
+                    <wps:cNvSpPr/>
+                    <wps:spPr>
+                      <a:xfrm>
+                        <a:off x="0" y="0"/>
+                        <a:ext cx="76680" cy="175320"/>
+                      </a:xfrm>
+                      <a:custGeom>
+                        <a:avLst/>
+                        <a:gdLst/>
+                        <a:ahLst/>
+                        <a:rect l="l" t="t" r="r" b="b"/>
+                        <a:pathLst>
+                          <a:path w="21600" h="21600">
+                            <a:moveTo>
+                              <a:pt x="0" y="0"/>
+                            </a:moveTo>
+                            <a:lnTo>
+                              <a:pt x="21600" y="0"/>
+                            </a:lnTo>
+                            <a:lnTo>
+                              <a:pt x="21600" y="21600"/>
+                            </a:lnTo>
+                            <a:lnTo>
+                              <a:pt x="0" y="21600"/>
+                            </a:lnTo>
+                            <a:lnTo>
+                              <a:pt x="0" y="0"/>
+                            </a:lnTo>
+                            <a:close/>
+                          </a:path>
+                        </a:pathLst>
+                      </a:custGeom>
+                      <a:noFill/>
+                      <a:ln>
+                        <a:noFill/>
+                      </a:ln>
+                    </wps:spPr>
+                    <wps:style>
+                      <a:lnRef idx="0"/>
+                      <a:fillRef idx="0"/>
+                      <a:effectRef idx="0"/>
+                      <a:fontRef idx="minor"/>
+                    </wps:style>
+                    <wps:bodyPr/>
+                  </wps:wsp>
+                </a:graphicData>
+              </a:graphic>
+            </wp:anchor>
+          </w:drawing>
+        </mc:Choice>
+        <mc:Fallback>
+          <w:pict>
+            <v:shapetype id="shapetype_202" coordsize="21600,21600" o:spt="202" path="m,l,21600l21600,21600l21600,xe">
+              <v:stroke joinstyle="miter"/>
+              <v:path gradientshapeok="t" o:connecttype="rect"/>
+            </v:shapetype>
+            <v:shape id="shape_0" fillcolor="white" stroked="f" style="position:absolute;margin-left:533.9pt;margin-top:0.05pt;width:6pt;height:13.75pt;mso-position-horizontal-relative:page" type="shapetype_202">
+              <w10:wrap type="none"/>
+              <v:fill o:detectmouseclick="t" type="solid" color2="black" opacity="0"/>
+              <v:stroke color="#3465a4" joinstyle="round" endcap="flat"/>
+            </v:shape>
+          </w:pict>
+        </mc:Fallback>
+      </mc:AlternateContent>
     </w:r>
     <w:r>
       <mc:AlternateContent>
         <mc:Choice Requires="wps">
           <w:drawing>
-            <wp:anchor behindDoc="0" distT="0" distB="0" distL="0" distR="0" simplePos="0" locked="0" layoutInCell="1" allowOverlap="1" relativeHeight="8">
+            <wp:anchor behindDoc="1" distT="72390" distB="72390" distL="72390" distR="72390" simplePos="0" locked="0" layoutInCell="1" allowOverlap="1" relativeHeight="18">
               <wp:simplePos x="0" y="0"/>
-              <wp:positionH relativeFrom="margin">
-                <wp:align>right</wp:align>
+              <wp:positionH relativeFrom="page">
+                <wp:posOffset>6708140</wp:posOffset>
               </wp:positionH>
               <wp:positionV relativeFrom="paragraph">
                 <wp:posOffset>635</wp:posOffset>
               </wp:positionV>
-              <wp:extent cx="76835" cy="175260"/>
+              <wp:extent cx="75565" cy="173990"/>
               <wp:effectExtent l="0" t="0" r="0" b="0"/>
-              <wp:wrapSquare wrapText="largest"/>
-              <wp:docPr id="1" name="Frame1"/>
+              <wp:wrapNone/>
+              <wp:docPr id="2" name="Frame2"/>
               <a:graphic xmlns:a="http://schemas.openxmlformats.org/drawingml/2006/main">
                 <a:graphicData uri="http://schemas.microsoft.com/office/word/2010/wordprocessingShape">
                   <wps:wsp>
@@ -1374,7 +1645,7 @@
                     <wps:spPr>
                       <a:xfrm>
                         <a:off x="0" y="0"/>
-                        <a:ext cx="76835" cy="175260"/>
+                        <a:ext cx="75565" cy="173990"/>
                       </a:xfrm>
                       <a:prstGeom prst="rect"/>
                       <a:solidFill>
@@ -1388,13 +1659,13 @@
                         <w:p>
                           <w:pPr>
                             <w:pStyle w:val="Header"/>
-                            <w:pBdr/>
-                            <w:rPr/>
+                            <w:rPr>
+                              <w:color w:val="auto"/>
+                            </w:rPr>
                           </w:pPr>
                           <w:r>
                             <w:rPr>
-                              <w:rStyle w:val="Pagenumber"/>
-                              <w:rFonts w:cs="Times New Roman"/>
+                              <w:color w:val="auto"/>
                             </w:rPr>
                             <w:fldChar w:fldCharType="begin"/>
                           </w:r>
@@ -1405,7 +1676,7 @@
                             <w:fldChar w:fldCharType="separate"/>
                           </w:r>
                           <w:r>
-                            <w:t>8</w:t>
+                            <w:t>9</w:t>
                           </w:r>
                           <w:r>
                             <w:fldChar w:fldCharType="end"/>
@@ -1413,7 +1684,7 @@
                         </w:p>
                       </w:txbxContent>
                     </wps:txbx>
-                    <wps:bodyPr anchor="t" lIns="0" tIns="0" rIns="0" bIns="0">
+                    <wps:bodyPr anchor="t" lIns="635" tIns="635" rIns="635" bIns="635">
                       <a:noAutofit/>
                     </wps:bodyPr>
                   </wps:wsp>
@@ -1424,20 +1695,20 @@
         </mc:Choice>
         <mc:Fallback>
           <w:pict>
-            <v:rect fillcolor="#FFFFFF" style="position:absolute;rotation:0;width:6.05pt;height:13.8pt;mso-wrap-distance-left:0pt;mso-wrap-distance-right:0pt;mso-wrap-distance-top:0pt;mso-wrap-distance-bottom:0pt;margin-top:0.05pt;mso-position-vertical-relative:text;margin-left:461.95pt;mso-position-horizontal:right;mso-position-horizontal-relative:margin">
+            <v:rect fillcolor="#FFFFFF" style="position:absolute;rotation:0;width:5.95pt;height:13.7pt;mso-wrap-distance-left:5.7pt;mso-wrap-distance-right:5.7pt;mso-wrap-distance-top:5.7pt;mso-wrap-distance-bottom:5.7pt;margin-top:0.05pt;mso-position-vertical-relative:text;margin-left:528.2pt;mso-position-horizontal-relative:page">
               <v:fill opacity="0f"/>
-              <v:textbox inset="0in,0in,0in,0in">
+              <v:textbox inset="0.000694444444444444in,0.000694444444444444in,0.000694444444444444in,0.000694444444444444in">
                 <w:txbxContent>
                   <w:p>
                     <w:pPr>
                       <w:pStyle w:val="Header"/>
-                      <w:pBdr/>
-                      <w:rPr/>
+                      <w:rPr>
+                        <w:color w:val="auto"/>
+                      </w:rPr>
                     </w:pPr>
                     <w:r>
                       <w:rPr>
-                        <w:rStyle w:val="Pagenumber"/>
-                        <w:rFonts w:cs="Times New Roman"/>
+                        <w:color w:val="auto"/>
                       </w:rPr>
                       <w:fldChar w:fldCharType="begin"/>
                     </w:r>
@@ -1448,7 +1719,7 @@
                       <w:fldChar w:fldCharType="separate"/>
                     </w:r>
                     <w:r>
-                      <w:t>8</w:t>
+                      <w:t>9</w:t>
                     </w:r>
                     <w:r>
                       <w:fldChar w:fldCharType="end"/>
@@ -1456,11 +1727,21 @@
                   </w:p>
                 </w:txbxContent>
               </v:textbox>
-              <w10:wrap type="square" side="largest"/>
             </v:rect>
           </w:pict>
         </mc:Fallback>
       </mc:AlternateContent>
+    </w:r>
+  </w:p>
+  <w:p>
+    <w:pPr>
+      <w:pStyle w:val="Header"/>
+      <w:ind w:left="0" w:right="360" w:hanging="0"/>
+      <w:rPr/>
+    </w:pPr>
+    <w:r>
+      <w:rPr/>
+      <w:t>EMOTION AND CULTURE</w:t>
     </w:r>
   </w:p>
 </w:hdr>
@@ -1476,24 +1757,101 @@
     </w:pPr>
     <w:r>
       <w:rPr/>
-      <w:t>Running Head: EMOTION PERCEPTION ACROSS CULTURES</w:t>
+      <mc:AlternateContent>
+        <mc:Choice Requires="wps">
+          <w:drawing>
+            <wp:anchor behindDoc="1" distT="0" distB="0" distL="114935" distR="114935" simplePos="0" locked="0" layoutInCell="1" allowOverlap="1" relativeHeight="10">
+              <wp:simplePos x="0" y="0"/>
+              <wp:positionH relativeFrom="page">
+                <wp:posOffset>6780530</wp:posOffset>
+              </wp:positionH>
+              <wp:positionV relativeFrom="paragraph">
+                <wp:posOffset>635</wp:posOffset>
+              </wp:positionV>
+              <wp:extent cx="77470" cy="175895"/>
+              <wp:effectExtent l="0" t="0" r="0" b="0"/>
+              <wp:wrapSquare wrapText="largest"/>
+              <wp:docPr id="3" name=""/>
+              <a:graphic xmlns:a="http://schemas.openxmlformats.org/drawingml/2006/main">
+                <a:graphicData uri="http://schemas.microsoft.com/office/word/2010/wordprocessingShape">
+                  <wps:wsp>
+                    <wps:cNvSpPr/>
+                    <wps:spPr>
+                      <a:xfrm>
+                        <a:off x="0" y="0"/>
+                        <a:ext cx="76680" cy="175320"/>
+                      </a:xfrm>
+                      <a:custGeom>
+                        <a:avLst/>
+                        <a:gdLst/>
+                        <a:ahLst/>
+                        <a:rect l="l" t="t" r="r" b="b"/>
+                        <a:pathLst>
+                          <a:path w="21600" h="21600">
+                            <a:moveTo>
+                              <a:pt x="0" y="0"/>
+                            </a:moveTo>
+                            <a:lnTo>
+                              <a:pt x="21600" y="0"/>
+                            </a:lnTo>
+                            <a:lnTo>
+                              <a:pt x="21600" y="21600"/>
+                            </a:lnTo>
+                            <a:lnTo>
+                              <a:pt x="0" y="21600"/>
+                            </a:lnTo>
+                            <a:lnTo>
+                              <a:pt x="0" y="0"/>
+                            </a:lnTo>
+                            <a:close/>
+                          </a:path>
+                        </a:pathLst>
+                      </a:custGeom>
+                      <a:noFill/>
+                      <a:ln>
+                        <a:noFill/>
+                      </a:ln>
+                    </wps:spPr>
+                    <wps:style>
+                      <a:lnRef idx="0"/>
+                      <a:fillRef idx="0"/>
+                      <a:effectRef idx="0"/>
+                      <a:fontRef idx="minor"/>
+                    </wps:style>
+                    <wps:bodyPr/>
+                  </wps:wsp>
+                </a:graphicData>
+              </a:graphic>
+            </wp:anchor>
+          </w:drawing>
+        </mc:Choice>
+        <mc:Fallback>
+          <w:pict>
+            <v:shape id="shape_0" fillcolor="white" stroked="f" style="position:absolute;margin-left:533.9pt;margin-top:0.05pt;width:6pt;height:13.75pt;mso-position-horizontal-relative:page" type="shapetype_202">
+              <w10:wrap type="none"/>
+              <v:fill o:detectmouseclick="t" type="solid" color2="black" opacity="0"/>
+              <v:stroke color="#3465a4" joinstyle="round" endcap="flat"/>
+            </v:shape>
+          </w:pict>
+        </mc:Fallback>
+      </mc:AlternateContent>
     </w:r>
     <w:r>
       <mc:AlternateContent>
         <mc:Choice Requires="wps">
           <w:drawing>
-            <wp:anchor behindDoc="0" distT="0" distB="0" distL="0" distR="0" simplePos="0" locked="0" layoutInCell="1" allowOverlap="1" relativeHeight="9">
+            <wp:anchor behindDoc="1" distT="72390" distB="72390" distL="72390" distR="72390" simplePos="0" locked="0" layoutInCell="1" allowOverlap="1" relativeHeight="19">
               <wp:simplePos x="0" y="0"/>
-              <wp:positionH relativeFrom="margin">
-                <wp:align>right</wp:align>
+              <wp:positionH relativeFrom="page">
+                <wp:posOffset>6708140</wp:posOffset>
               </wp:positionH>
               <wp:positionV relativeFrom="paragraph">
                 <wp:posOffset>635</wp:posOffset>
               </wp:positionV>
-              <wp:extent cx="76835" cy="175260"/>
+              <wp:extent cx="75565" cy="173990"/>
               <wp:effectExtent l="0" t="0" r="0" b="0"/>
-              <wp:wrapSquare wrapText="largest"/>
-              <wp:docPr id="2" name="Frame2"/>
+              <wp:wrapNone/>
+              <wp:docPr id="4" name="Frame1"/>
               <a:graphic xmlns:a="http://schemas.openxmlformats.org/drawingml/2006/main">
                 <a:graphicData uri="http://schemas.microsoft.com/office/word/2010/wordprocessingShape">
                   <wps:wsp>
@@ -1501,7 +1859,7 @@
                     <wps:spPr>
                       <a:xfrm>
                         <a:off x="0" y="0"/>
-                        <a:ext cx="76835" cy="175260"/>
+                        <a:ext cx="75565" cy="173990"/>
                       </a:xfrm>
                       <a:prstGeom prst="rect"/>
                       <a:solidFill>
@@ -1515,12 +1873,13 @@
                         <w:p>
                           <w:pPr>
                             <w:pStyle w:val="Header"/>
-                            <w:pBdr/>
-                            <w:rPr/>
+                            <w:rPr>
+                              <w:color w:val="auto"/>
+                            </w:rPr>
                           </w:pPr>
                           <w:r>
                             <w:rPr>
-                              <w:rStyle w:val="Pagenumber"/>
+                              <w:color w:val="auto"/>
                             </w:rPr>
                             <w:fldChar w:fldCharType="begin"/>
                           </w:r>
@@ -1539,7 +1898,7 @@
                         </w:p>
                       </w:txbxContent>
                     </wps:txbx>
-                    <wps:bodyPr anchor="t" lIns="0" tIns="0" rIns="0" bIns="0">
+                    <wps:bodyPr anchor="t" lIns="635" tIns="635" rIns="635" bIns="635">
                       <a:noAutofit/>
                     </wps:bodyPr>
                   </wps:wsp>
@@ -1550,19 +1909,20 @@
         </mc:Choice>
         <mc:Fallback>
           <w:pict>
-            <v:rect fillcolor="#FFFFFF" style="position:absolute;rotation:0;width:6.05pt;height:13.8pt;mso-wrap-distance-left:0pt;mso-wrap-distance-right:0pt;mso-wrap-distance-top:0pt;mso-wrap-distance-bottom:0pt;margin-top:0.05pt;mso-position-vertical-relative:text;margin-left:461.95pt;mso-position-horizontal:right;mso-position-horizontal-relative:margin">
+            <v:rect fillcolor="#FFFFFF" style="position:absolute;rotation:0;width:5.95pt;height:13.7pt;mso-wrap-distance-left:5.7pt;mso-wrap-distance-right:5.7pt;mso-wrap-distance-top:5.7pt;mso-wrap-distance-bottom:5.7pt;margin-top:0.05pt;mso-position-vertical-relative:text;margin-left:528.2pt;mso-position-horizontal-relative:page">
               <v:fill opacity="0f"/>
-              <v:textbox inset="0in,0in,0in,0in">
+              <v:textbox inset="0.000694444444444444in,0.000694444444444444in,0.000694444444444444in,0.000694444444444444in">
                 <w:txbxContent>
                   <w:p>
                     <w:pPr>
                       <w:pStyle w:val="Header"/>
-                      <w:pBdr/>
-                      <w:rPr/>
+                      <w:rPr>
+                        <w:color w:val="auto"/>
+                      </w:rPr>
                     </w:pPr>
                     <w:r>
                       <w:rPr>
-                        <w:rStyle w:val="Pagenumber"/>
+                        <w:color w:val="auto"/>
                       </w:rPr>
                       <w:fldChar w:fldCharType="begin"/>
                     </w:r>
@@ -1581,11 +1941,21 @@
                   </w:p>
                 </w:txbxContent>
               </v:textbox>
-              <w10:wrap type="square" side="largest"/>
             </v:rect>
           </w:pict>
         </mc:Fallback>
       </mc:AlternateContent>
+    </w:r>
+  </w:p>
+  <w:p>
+    <w:pPr>
+      <w:pStyle w:val="Header"/>
+      <w:ind w:left="0" w:right="360" w:hanging="0"/>
+      <w:rPr/>
+    </w:pPr>
+    <w:r>
+      <w:rPr/>
+      <w:t>Running Head: EMOTION PERCEPTION ACROSS CULTURES</w:t>
     </w:r>
   </w:p>
 </w:hdr>
@@ -1604,6 +1974,7 @@
       </w:pPr>
       <w:rPr>
         <w:rFonts w:ascii="Wingdings" w:hAnsi="Wingdings" w:cs="Wingdings" w:hint="default"/>
+        <w:rFonts w:cs="Wingdings"/>
       </w:rPr>
     </w:lvl>
     <w:lvl w:ilvl="1">
@@ -1616,6 +1987,7 @@
       </w:pPr>
       <w:rPr>
         <w:rFonts w:ascii="Courier New" w:hAnsi="Courier New" w:cs="Courier New" w:hint="default"/>
+        <w:rFonts w:cs="Courier New"/>
       </w:rPr>
     </w:lvl>
     <w:lvl w:ilvl="2">
@@ -1628,6 +2000,7 @@
       </w:pPr>
       <w:rPr>
         <w:rFonts w:ascii="Wingdings" w:hAnsi="Wingdings" w:cs="Wingdings" w:hint="default"/>
+        <w:rFonts w:cs="Wingdings"/>
       </w:rPr>
     </w:lvl>
     <w:lvl w:ilvl="3">
@@ -1640,6 +2013,7 @@
       </w:pPr>
       <w:rPr>
         <w:rFonts w:ascii="Symbol" w:hAnsi="Symbol" w:cs="Symbol" w:hint="default"/>
+        <w:rFonts w:cs="Symbol"/>
       </w:rPr>
     </w:lvl>
     <w:lvl w:ilvl="4">
@@ -1652,6 +2026,7 @@
       </w:pPr>
       <w:rPr>
         <w:rFonts w:ascii="Courier New" w:hAnsi="Courier New" w:cs="Courier New" w:hint="default"/>
+        <w:rFonts w:cs="Courier New"/>
       </w:rPr>
     </w:lvl>
     <w:lvl w:ilvl="5">
@@ -1664,6 +2039,7 @@
       </w:pPr>
       <w:rPr>
         <w:rFonts w:ascii="Wingdings" w:hAnsi="Wingdings" w:cs="Wingdings" w:hint="default"/>
+        <w:rFonts w:cs="Wingdings"/>
       </w:rPr>
     </w:lvl>
     <w:lvl w:ilvl="6">
@@ -1676,6 +2052,7 @@
       </w:pPr>
       <w:rPr>
         <w:rFonts w:ascii="Symbol" w:hAnsi="Symbol" w:cs="Symbol" w:hint="default"/>
+        <w:rFonts w:cs="Symbol"/>
       </w:rPr>
     </w:lvl>
     <w:lvl w:ilvl="7">
@@ -1688,6 +2065,7 @@
       </w:pPr>
       <w:rPr>
         <w:rFonts w:ascii="Courier New" w:hAnsi="Courier New" w:cs="Courier New" w:hint="default"/>
+        <w:rFonts w:cs="Courier New"/>
       </w:rPr>
     </w:lvl>
     <w:lvl w:ilvl="8">
@@ -1700,6 +2078,7 @@
       </w:pPr>
       <w:rPr>
         <w:rFonts w:ascii="Wingdings" w:hAnsi="Wingdings" w:cs="Wingdings" w:hint="default"/>
+        <w:rFonts w:cs="Wingdings"/>
       </w:rPr>
     </w:lvl>
   </w:abstractNum>
@@ -1717,7 +2096,8 @@
       </w:pPr>
       <w:rPr>
         <w:rFonts w:ascii="Symbol" w:hAnsi="Symbol" w:cs="Symbol" w:hint="default"/>
-        <w:rFonts w:cs="OpenSymbol"/>
+        <w:b/>
+        <w:rFonts w:cs="OpenSymbol;Arial Unicode MS"/>
       </w:rPr>
     </w:lvl>
     <w:lvl w:ilvl="1">
@@ -1733,7 +2113,7 @@
       </w:pPr>
       <w:rPr>
         <w:rFonts w:ascii="OpenSymbol" w:hAnsi="OpenSymbol" w:cs="OpenSymbol" w:hint="default"/>
-        <w:rFonts w:cs="OpenSymbol"/>
+        <w:rFonts w:cs="OpenSymbol;Arial Unicode MS"/>
       </w:rPr>
     </w:lvl>
     <w:lvl w:ilvl="2">
@@ -1749,7 +2129,7 @@
       </w:pPr>
       <w:rPr>
         <w:rFonts w:ascii="OpenSymbol" w:hAnsi="OpenSymbol" w:cs="OpenSymbol" w:hint="default"/>
-        <w:rFonts w:cs="OpenSymbol"/>
+        <w:rFonts w:cs="OpenSymbol;Arial Unicode MS"/>
       </w:rPr>
     </w:lvl>
     <w:lvl w:ilvl="3">
@@ -1765,7 +2145,7 @@
       </w:pPr>
       <w:rPr>
         <w:rFonts w:ascii="Symbol" w:hAnsi="Symbol" w:cs="Symbol" w:hint="default"/>
-        <w:rFonts w:cs="OpenSymbol"/>
+        <w:rFonts w:cs="OpenSymbol;Arial Unicode MS"/>
       </w:rPr>
     </w:lvl>
     <w:lvl w:ilvl="4">
@@ -1781,7 +2161,7 @@
       </w:pPr>
       <w:rPr>
         <w:rFonts w:ascii="OpenSymbol" w:hAnsi="OpenSymbol" w:cs="OpenSymbol" w:hint="default"/>
-        <w:rFonts w:cs="OpenSymbol"/>
+        <w:rFonts w:cs="OpenSymbol;Arial Unicode MS"/>
       </w:rPr>
     </w:lvl>
     <w:lvl w:ilvl="5">
@@ -1797,7 +2177,7 @@
       </w:pPr>
       <w:rPr>
         <w:rFonts w:ascii="OpenSymbol" w:hAnsi="OpenSymbol" w:cs="OpenSymbol" w:hint="default"/>
-        <w:rFonts w:cs="OpenSymbol"/>
+        <w:rFonts w:cs="OpenSymbol;Arial Unicode MS"/>
       </w:rPr>
     </w:lvl>
     <w:lvl w:ilvl="6">
@@ -1813,7 +2193,7 @@
       </w:pPr>
       <w:rPr>
         <w:rFonts w:ascii="Symbol" w:hAnsi="Symbol" w:cs="Symbol" w:hint="default"/>
-        <w:rFonts w:cs="OpenSymbol"/>
+        <w:rFonts w:cs="OpenSymbol;Arial Unicode MS"/>
       </w:rPr>
     </w:lvl>
     <w:lvl w:ilvl="7">
@@ -1829,7 +2209,7 @@
       </w:pPr>
       <w:rPr>
         <w:rFonts w:ascii="OpenSymbol" w:hAnsi="OpenSymbol" w:cs="OpenSymbol" w:hint="default"/>
-        <w:rFonts w:cs="OpenSymbol"/>
+        <w:rFonts w:cs="OpenSymbol;Arial Unicode MS"/>
       </w:rPr>
     </w:lvl>
     <w:lvl w:ilvl="8">
@@ -1845,7 +2225,7 @@
       </w:pPr>
       <w:rPr>
         <w:rFonts w:ascii="OpenSymbol" w:hAnsi="OpenSymbol" w:cs="OpenSymbol" w:hint="default"/>
-        <w:rFonts w:cs="OpenSymbol"/>
+        <w:rFonts w:cs="OpenSymbol;Arial Unicode MS"/>
       </w:rPr>
     </w:lvl>
   </w:abstractNum>
@@ -1985,10 +2365,9 @@
   <w:docDefaults>
     <w:rPrDefault>
       <w:rPr>
-        <w:rFonts w:ascii="Cambria" w:hAnsi="Cambria" w:eastAsia="ＭＳ 明朝" w:cs="Tahoma"/>
-        <w:sz w:val="24"/>
+        <w:rFonts w:ascii="Liberation Serif" w:hAnsi="Liberation Serif" w:eastAsia="SimSun" w:cs="Lucida Sans"/>
         <w:szCs w:val="24"/>
-        <w:lang w:val="en-US" w:eastAsia="en-US" w:bidi="ar-SA"/>
+        <w:lang w:val="en-US" w:eastAsia="zh-CN" w:bidi="hi-IN"/>
       </w:rPr>
     </w:rPrDefault>
     <w:pPrDefault>
@@ -2000,20 +2379,106 @@
     <w:qFormat/>
     <w:pPr>
       <w:widowControl/>
-      <w:kinsoku w:val="true"/>
-      <w:overflowPunct w:val="true"/>
-      <w:autoSpaceDE w:val="true"/>
+      <w:suppressAutoHyphens w:val="true"/>
       <w:bidi w:val="0"/>
       <w:jc w:val="left"/>
     </w:pPr>
     <w:rPr>
-      <w:rFonts w:ascii="Times New Roman" w:hAnsi="Times New Roman" w:eastAsia="Cambria"/>
+      <w:rFonts w:ascii="Times New Roman" w:hAnsi="Times New Roman" w:eastAsia="Cambria" w:cs="Tahoma"/>
       <w:color w:val="auto"/>
       <w:sz w:val="24"/>
       <w:szCs w:val="22"/>
       <w:lang w:val="en-US" w:eastAsia="en-US" w:bidi="ar-SA"/>
     </w:rPr>
   </w:style>
+  <w:style w:type="character" w:styleId="WW8Num1z0">
+    <w:name w:val="WW8Num1z0"/>
+    <w:qFormat/>
+    <w:rPr>
+      <w:rFonts w:ascii="Wingdings" w:hAnsi="Wingdings" w:cs="Wingdings"/>
+    </w:rPr>
+  </w:style>
+  <w:style w:type="character" w:styleId="WW8Num1z1">
+    <w:name w:val="WW8Num1z1"/>
+    <w:qFormat/>
+    <w:rPr>
+      <w:rFonts w:ascii="Courier New" w:hAnsi="Courier New" w:cs="Courier New"/>
+    </w:rPr>
+  </w:style>
+  <w:style w:type="character" w:styleId="WW8Num1z3">
+    <w:name w:val="WW8Num1z3"/>
+    <w:qFormat/>
+    <w:rPr>
+      <w:rFonts w:ascii="Symbol" w:hAnsi="Symbol" w:cs="Symbol"/>
+    </w:rPr>
+  </w:style>
+  <w:style w:type="character" w:styleId="WW8Num2z0">
+    <w:name w:val="WW8Num2z0"/>
+    <w:qFormat/>
+    <w:rPr>
+      <w:rFonts w:ascii="Symbol" w:hAnsi="Symbol" w:cs="OpenSymbol;Arial Unicode MS"/>
+      <w:b/>
+    </w:rPr>
+  </w:style>
+  <w:style w:type="character" w:styleId="WW8Num2z1">
+    <w:name w:val="WW8Num2z1"/>
+    <w:qFormat/>
+    <w:rPr>
+      <w:rFonts w:ascii="OpenSymbol;Arial Unicode MS" w:hAnsi="OpenSymbol;Arial Unicode MS" w:cs="OpenSymbol;Arial Unicode MS"/>
+    </w:rPr>
+  </w:style>
+  <w:style w:type="character" w:styleId="WW8Num2z3">
+    <w:name w:val="WW8Num2z3"/>
+    <w:qFormat/>
+    <w:rPr>
+      <w:rFonts w:ascii="Symbol" w:hAnsi="Symbol" w:cs="OpenSymbol;Arial Unicode MS"/>
+    </w:rPr>
+  </w:style>
+  <w:style w:type="character" w:styleId="WW8Num3z0">
+    <w:name w:val="WW8Num3z0"/>
+    <w:qFormat/>
+    <w:rPr/>
+  </w:style>
+  <w:style w:type="character" w:styleId="WW8Num3z1">
+    <w:name w:val="WW8Num3z1"/>
+    <w:qFormat/>
+    <w:rPr/>
+  </w:style>
+  <w:style w:type="character" w:styleId="WW8Num3z2">
+    <w:name w:val="WW8Num3z2"/>
+    <w:qFormat/>
+    <w:rPr/>
+  </w:style>
+  <w:style w:type="character" w:styleId="WW8Num3z3">
+    <w:name w:val="WW8Num3z3"/>
+    <w:qFormat/>
+    <w:rPr/>
+  </w:style>
+  <w:style w:type="character" w:styleId="WW8Num3z4">
+    <w:name w:val="WW8Num3z4"/>
+    <w:qFormat/>
+    <w:rPr/>
+  </w:style>
+  <w:style w:type="character" w:styleId="WW8Num3z5">
+    <w:name w:val="WW8Num3z5"/>
+    <w:qFormat/>
+    <w:rPr/>
+  </w:style>
+  <w:style w:type="character" w:styleId="WW8Num3z6">
+    <w:name w:val="WW8Num3z6"/>
+    <w:qFormat/>
+    <w:rPr/>
+  </w:style>
+  <w:style w:type="character" w:styleId="WW8Num3z7">
+    <w:name w:val="WW8Num3z7"/>
+    <w:qFormat/>
+    <w:rPr/>
+  </w:style>
+  <w:style w:type="character" w:styleId="WW8Num3z8">
+    <w:name w:val="WW8Num3z8"/>
+    <w:qFormat/>
+    <w:rPr/>
+  </w:style>
   <w:style w:type="character" w:styleId="DefaultParagraphFont">
     <w:name w:val="Default Paragraph Font"/>
     <w:qFormat/>
@@ -2024,7 +2489,7 @@
     <w:basedOn w:val="DefaultParagraphFont"/>
     <w:qFormat/>
     <w:rPr>
-      <w:rFonts w:ascii="Times New Roman" w:hAnsi="Times New Roman" w:eastAsia="Cambria"/>
+      <w:rFonts w:ascii="Times New Roman" w:hAnsi="Times New Roman" w:eastAsia="Cambria" w:cs="Times New Roman"/>
       <w:szCs w:val="22"/>
     </w:rPr>
   </w:style>
@@ -2033,7 +2498,7 @@
     <w:basedOn w:val="DefaultParagraphFont"/>
     <w:qFormat/>
     <w:rPr>
-      <w:rFonts w:ascii="Times New Roman" w:hAnsi="Times New Roman" w:eastAsia="Cambria"/>
+      <w:rFonts w:ascii="Times New Roman" w:hAnsi="Times New Roman" w:eastAsia="Cambria" w:cs="Times New Roman"/>
       <w:szCs w:val="22"/>
     </w:rPr>
   </w:style>
@@ -2048,7 +2513,7 @@
     <w:basedOn w:val="DefaultParagraphFont"/>
     <w:qFormat/>
     <w:rPr>
-      <w:rFonts w:ascii="Times New Roman" w:hAnsi="Times New Roman" w:eastAsia="Cambria"/>
+      <w:rFonts w:ascii="Times New Roman" w:hAnsi="Times New Roman" w:eastAsia="Cambria" w:cs="Times New Roman"/>
     </w:rPr>
   </w:style>
   <w:style w:type="character" w:styleId="Footnotereference">
@@ -2073,7 +2538,7 @@
     <w:basedOn w:val="DefaultParagraphFont"/>
     <w:qFormat/>
     <w:rPr>
-      <w:rFonts w:ascii="Times New Roman" w:hAnsi="Times New Roman" w:eastAsia="Cambria"/>
+      <w:rFonts w:ascii="Times New Roman" w:hAnsi="Times New Roman" w:eastAsia="Cambria" w:cs="Times New Roman"/>
     </w:rPr>
   </w:style>
   <w:style w:type="character" w:styleId="CommentSubjectChar">
@@ -2081,7 +2546,7 @@
     <w:basedOn w:val="CommentTextChar"/>
     <w:qFormat/>
     <w:rPr>
-      <w:rFonts w:ascii="Times New Roman" w:hAnsi="Times New Roman" w:eastAsia="Cambria"/>
+      <w:rFonts w:ascii="Times New Roman" w:hAnsi="Times New Roman" w:eastAsia="Cambria" w:cs="Times New Roman"/>
       <w:b/>
       <w:bCs/>
       <w:sz w:val="20"/>
@@ -2132,7 +2597,134 @@
     <w:name w:val="Bullets"/>
     <w:qFormat/>
     <w:rPr>
-      <w:rFonts w:ascii="OpenSymbol" w:hAnsi="OpenSymbol" w:eastAsia="OpenSymbol" w:cs="OpenSymbol"/>
+      <w:rFonts w:ascii="OpenSymbol;Arial Unicode MS" w:hAnsi="OpenSymbol;Arial Unicode MS" w:eastAsia="OpenSymbol;Arial Unicode MS" w:cs="OpenSymbol;Arial Unicode MS"/>
+    </w:rPr>
+  </w:style>
+  <w:style w:type="character" w:styleId="ListLabel2">
+    <w:name w:val="ListLabel 2"/>
+    <w:qFormat/>
+    <w:rPr>
+      <w:rFonts w:ascii="Times New Roman" w:hAnsi="Times New Roman" w:cs="Wingdings"/>
+    </w:rPr>
+  </w:style>
+  <w:style w:type="character" w:styleId="ListLabel3">
+    <w:name w:val="ListLabel 3"/>
+    <w:qFormat/>
+    <w:rPr>
+      <w:rFonts w:cs="Courier New"/>
+    </w:rPr>
+  </w:style>
+  <w:style w:type="character" w:styleId="ListLabel4">
+    <w:name w:val="ListLabel 4"/>
+    <w:qFormat/>
+    <w:rPr>
+      <w:rFonts w:cs="Wingdings"/>
+    </w:rPr>
+  </w:style>
+  <w:style w:type="character" w:styleId="ListLabel5">
+    <w:name w:val="ListLabel 5"/>
+    <w:qFormat/>
+    <w:rPr>
+      <w:rFonts w:cs="Symbol"/>
+    </w:rPr>
+  </w:style>
+  <w:style w:type="character" w:styleId="ListLabel6">
+    <w:name w:val="ListLabel 6"/>
+    <w:qFormat/>
+    <w:rPr>
+      <w:rFonts w:cs="Courier New"/>
+    </w:rPr>
+  </w:style>
+  <w:style w:type="character" w:styleId="ListLabel7">
+    <w:name w:val="ListLabel 7"/>
+    <w:qFormat/>
+    <w:rPr>
+      <w:rFonts w:cs="Wingdings"/>
+    </w:rPr>
+  </w:style>
+  <w:style w:type="character" w:styleId="ListLabel8">
+    <w:name w:val="ListLabel 8"/>
+    <w:qFormat/>
+    <w:rPr>
+      <w:rFonts w:cs="Symbol"/>
+    </w:rPr>
+  </w:style>
+  <w:style w:type="character" w:styleId="ListLabel9">
+    <w:name w:val="ListLabel 9"/>
+    <w:qFormat/>
+    <w:rPr>
+      <w:rFonts w:cs="Courier New"/>
+    </w:rPr>
+  </w:style>
+  <w:style w:type="character" w:styleId="ListLabel10">
+    <w:name w:val="ListLabel 10"/>
+    <w:qFormat/>
+    <w:rPr>
+      <w:rFonts w:cs="Wingdings"/>
+    </w:rPr>
+  </w:style>
+  <w:style w:type="character" w:styleId="ListLabel11">
+    <w:name w:val="ListLabel 11"/>
+    <w:qFormat/>
+    <w:rPr>
+      <w:rFonts w:cs="OpenSymbol;Arial Unicode MS"/>
+      <w:b/>
+    </w:rPr>
+  </w:style>
+  <w:style w:type="character" w:styleId="ListLabel12">
+    <w:name w:val="ListLabel 12"/>
+    <w:qFormat/>
+    <w:rPr>
+      <w:rFonts w:cs="OpenSymbol;Arial Unicode MS"/>
+    </w:rPr>
+  </w:style>
+  <w:style w:type="character" w:styleId="ListLabel13">
+    <w:name w:val="ListLabel 13"/>
+    <w:qFormat/>
+    <w:rPr>
+      <w:rFonts w:cs="OpenSymbol;Arial Unicode MS"/>
+    </w:rPr>
+  </w:style>
+  <w:style w:type="character" w:styleId="ListLabel14">
+    <w:name w:val="ListLabel 14"/>
+    <w:qFormat/>
+    <w:rPr>
+      <w:rFonts w:cs="OpenSymbol;Arial Unicode MS"/>
+    </w:rPr>
+  </w:style>
+  <w:style w:type="character" w:styleId="ListLabel15">
+    <w:name w:val="ListLabel 15"/>
+    <w:qFormat/>
+    <w:rPr>
+      <w:rFonts w:cs="OpenSymbol;Arial Unicode MS"/>
+    </w:rPr>
+  </w:style>
+  <w:style w:type="character" w:styleId="ListLabel16">
+    <w:name w:val="ListLabel 16"/>
+    <w:qFormat/>
+    <w:rPr>
+      <w:rFonts w:cs="OpenSymbol;Arial Unicode MS"/>
+    </w:rPr>
+  </w:style>
+  <w:style w:type="character" w:styleId="ListLabel17">
+    <w:name w:val="ListLabel 17"/>
+    <w:qFormat/>
+    <w:rPr>
+      <w:rFonts w:cs="OpenSymbol;Arial Unicode MS"/>
+    </w:rPr>
+  </w:style>
+  <w:style w:type="character" w:styleId="ListLabel18">
+    <w:name w:val="ListLabel 18"/>
+    <w:qFormat/>
+    <w:rPr>
+      <w:rFonts w:cs="OpenSymbol;Arial Unicode MS"/>
+    </w:rPr>
+  </w:style>
+  <w:style w:type="character" w:styleId="ListLabel19">
+    <w:name w:val="ListLabel 19"/>
+    <w:qFormat/>
+    <w:rPr>
+      <w:rFonts w:cs="OpenSymbol;Arial Unicode MS"/>
     </w:rPr>
   </w:style>
   <w:style w:type="paragraph" w:styleId="Heading">
@@ -2145,13 +2737,13 @@
       <w:spacing w:before="240" w:after="120"/>
     </w:pPr>
     <w:rPr>
-      <w:rFonts w:ascii="Liberation Sans" w:hAnsi="Liberation Sans" w:eastAsia="Microsoft YaHei" w:cs="Lucida Sans"/>
+      <w:rFonts w:ascii="Liberation Sans;Arial" w:hAnsi="Liberation Sans;Arial" w:eastAsia="Microsoft YaHei" w:cs="Lucida Sans"/>
       <w:sz w:val="28"/>
       <w:szCs w:val="28"/>
     </w:rPr>
   </w:style>
   <w:style w:type="paragraph" w:styleId="TextBody">
-    <w:name w:val="Text Body"/>
+    <w:name w:val="Body Text"/>
     <w:basedOn w:val="Normal"/>
     <w:pPr>
       <w:spacing w:lineRule="auto" w:line="288" w:before="0" w:after="140"/>
@@ -2191,6 +2783,21 @@
     </w:pPr>
     <w:rPr>
       <w:rFonts w:cs="Lucida Sans"/>
+    </w:rPr>
+  </w:style>
+  <w:style w:type="paragraph" w:styleId="Caption1">
+    <w:name w:val="caption"/>
+    <w:basedOn w:val="Normal"/>
+    <w:qFormat/>
+    <w:pPr>
+      <w:suppressLineNumbers/>
+      <w:spacing w:before="120" w:after="120"/>
+    </w:pPr>
+    <w:rPr>
+      <w:rFonts w:cs="Lucida Sans"/>
+      <w:i/>
+      <w:iCs/>
+      <w:szCs w:val="24"/>
     </w:rPr>
   </w:style>
   <w:style w:type="paragraph" w:styleId="Header">
@@ -2234,7 +2841,7 @@
       <w:contextualSpacing/>
     </w:pPr>
     <w:rPr>
-      <w:rFonts w:ascii="Cambria" w:hAnsi="Cambria"/>
+      <w:rFonts w:ascii="Cambria" w:hAnsi="Cambria" w:cs="Cambria"/>
       <w:szCs w:val="24"/>
     </w:rPr>
   </w:style>
@@ -2270,14 +2877,12 @@
       <w:szCs w:val="18"/>
     </w:rPr>
   </w:style>
-  <w:style w:type="paragraph" w:styleId="Normal1">
+  <w:style w:type="paragraph" w:styleId="LOnormal">
     <w:name w:val="LO-normal"/>
     <w:qFormat/>
     <w:pPr>
       <w:widowControl/>
-      <w:kinsoku w:val="true"/>
-      <w:overflowPunct w:val="true"/>
-      <w:autoSpaceDE w:val="true"/>
+      <w:suppressAutoHyphens w:val="true"/>
       <w:bidi w:val="0"/>
       <w:spacing w:before="0" w:after="200"/>
       <w:contextualSpacing/>
@@ -2288,11 +2893,11 @@
       <w:color w:val="000000"/>
       <w:sz w:val="24"/>
       <w:szCs w:val="24"/>
-      <w:lang w:eastAsia="ja-JP" w:val="en-US" w:bidi="ar-SA"/>
+      <w:lang w:val="en-US" w:eastAsia="ja-JP" w:bidi="ar-SA"/>
     </w:rPr>
   </w:style>
   <w:style w:type="paragraph" w:styleId="Footnote">
-    <w:name w:val="Footnote"/>
+    <w:name w:val="Footnote Text"/>
     <w:basedOn w:val="Normal"/>
     <w:pPr/>
     <w:rPr/>
@@ -2311,8 +2916,17 @@
     <w:pPr/>
     <w:rPr/>
   </w:style>
-  <w:style w:type="numbering" w:styleId="NoList">
-    <w:name w:val="No List"/>
+  <w:style w:type="numbering" w:styleId="WW8Num1">
+    <w:name w:val="WW8Num1"/>
+    <w:qFormat/>
+  </w:style>
+  <w:style w:type="numbering" w:styleId="WW8Num2">
+    <w:name w:val="WW8Num2"/>
+    <w:qFormat/>
+  </w:style>
+  <w:style w:type="numbering" w:styleId="WW8Num3">
+    <w:name w:val="WW8Num3"/>
+    <w:qFormat/>
   </w:style>
 </w:styles>
 </file>
</xml_diff>